<commit_message>
CAmbios en ambos archivos, añadidos todos los RF y algunos RD
</commit_message>
<xml_diff>
--- a/Proyecto - Juego de Rol/DDSI-JuegoDeRol.docx
+++ b/Proyecto - Juego de Rol/DDSI-JuegoDeRol.docx
@@ -260,6 +260,33 @@
       <w:pPr>
         <w:pStyle w:val="Prrafodelista"/>
         <w:ind w:left="0" w:firstLine="708"/>
+        <w:rPr>
+          <w:b/>
+          <w:u w:val="single"/>
+        </w:rPr>
+      </w:pPr>
+      <w:r>
+        <w:rPr>
+          <w:b/>
+          <w:u w:val="single"/>
+        </w:rPr>
+        <w:t>Gestión de cuentas:</w:t>
+      </w:r>
+    </w:p>
+    <w:p>
+      <w:pPr>
+        <w:pStyle w:val="Prrafodelista"/>
+        <w:ind w:left="0" w:firstLine="708"/>
+        <w:rPr>
+          <w:b/>
+          <w:u w:val="single"/>
+        </w:rPr>
+      </w:pPr>
+    </w:p>
+    <w:p>
+      <w:pPr>
+        <w:pStyle w:val="Prrafodelista"/>
+        <w:ind w:left="0" w:firstLine="708"/>
       </w:pPr>
       <w:r>
         <w:t xml:space="preserve">El administrador se encargará de algunos aspectos de la gestión de cuentas como dar de baja, bloquear y </w:t>
@@ -277,7 +304,10 @@
     <w:p>
       <w:pPr>
         <w:pStyle w:val="Prrafodelista"/>
-        <w:ind w:left="0" w:firstLine="708"/>
+        <w:numPr>
+          <w:ilvl w:val="0"/>
+          <w:numId w:val="114"/>
+        </w:numPr>
       </w:pPr>
       <w:r>
         <w:t xml:space="preserve">Para </w:t>
@@ -325,7 +355,10 @@
     <w:p>
       <w:pPr>
         <w:pStyle w:val="Prrafodelista"/>
-        <w:ind w:left="0" w:firstLine="708"/>
+        <w:numPr>
+          <w:ilvl w:val="0"/>
+          <w:numId w:val="114"/>
+        </w:numPr>
       </w:pPr>
       <w:r>
         <w:t xml:space="preserve">Para </w:t>
@@ -349,7 +382,10 @@
     <w:p>
       <w:pPr>
         <w:pStyle w:val="Prrafodelista"/>
-        <w:ind w:left="0" w:firstLine="708"/>
+        <w:numPr>
+          <w:ilvl w:val="0"/>
+          <w:numId w:val="114"/>
+        </w:numPr>
       </w:pPr>
       <w:r>
         <w:t xml:space="preserve">Para </w:t>
@@ -378,19 +414,38 @@
     <w:p>
       <w:pPr>
         <w:pStyle w:val="Prrafodelista"/>
-        <w:ind w:left="0" w:firstLine="709"/>
-      </w:pPr>
-      <w:r>
-        <w:t xml:space="preserve">La </w:t>
-      </w:r>
-      <w:r>
         <w:rPr>
           <w:b/>
+          <w:u w:val="single"/>
         </w:rPr>
-        <w:t xml:space="preserve">gestión de las misiones </w:t>
-      </w:r>
-      <w:r>
-        <w:t xml:space="preserve">la llevará a cabo el administrador, </w:t>
+      </w:pPr>
+      <w:r>
+        <w:rPr>
+          <w:b/>
+          <w:u w:val="single"/>
+        </w:rPr>
+        <w:t>Gestión de misiones:</w:t>
+      </w:r>
+    </w:p>
+    <w:p>
+      <w:pPr>
+        <w:pStyle w:val="Prrafodelista"/>
+        <w:rPr>
+          <w:b/>
+          <w:u w:val="single"/>
+        </w:rPr>
+      </w:pPr>
+    </w:p>
+    <w:p>
+      <w:pPr>
+        <w:pStyle w:val="Prrafodelista"/>
+        <w:ind w:left="0" w:firstLine="709"/>
+      </w:pPr>
+      <w:r>
+        <w:t>La</w:t>
+      </w:r>
+      <w:r>
+        <w:t xml:space="preserve"> llevará a cabo el administrador, </w:t>
       </w:r>
       <w:r>
         <w:t xml:space="preserve"> </w:t>
@@ -408,7 +463,10 @@
     <w:p>
       <w:pPr>
         <w:pStyle w:val="Prrafodelista"/>
-        <w:ind w:left="0" w:firstLine="709"/>
+        <w:numPr>
+          <w:ilvl w:val="0"/>
+          <w:numId w:val="114"/>
+        </w:numPr>
       </w:pPr>
       <w:r>
         <w:t>El administrador</w:t>
@@ -480,7 +538,10 @@
     <w:p>
       <w:pPr>
         <w:pStyle w:val="Prrafodelista"/>
-        <w:ind w:left="0" w:firstLine="709"/>
+        <w:numPr>
+          <w:ilvl w:val="0"/>
+          <w:numId w:val="114"/>
+        </w:numPr>
       </w:pPr>
       <w:r>
         <w:t xml:space="preserve">Para </w:t>
@@ -507,7 +568,10 @@
     <w:p>
       <w:pPr>
         <w:pStyle w:val="Prrafodelista"/>
-        <w:ind w:left="0" w:firstLine="709"/>
+        <w:numPr>
+          <w:ilvl w:val="0"/>
+          <w:numId w:val="114"/>
+        </w:numPr>
       </w:pPr>
       <w:r>
         <w:t xml:space="preserve">Tanto las misiones como los objetivos podrán ser </w:t>
@@ -520,6 +584,80 @@
       </w:r>
       <w:r>
         <w:t xml:space="preserve"> por el administrador introduciendo el nombre respectivamente.</w:t>
+      </w:r>
+    </w:p>
+    <w:p>
+      <w:pPr>
+        <w:pStyle w:val="Prrafodelista"/>
+        <w:ind w:left="0" w:firstLine="709"/>
+      </w:pPr>
+    </w:p>
+    <w:p>
+      <w:pPr>
+        <w:pStyle w:val="Prrafodelista"/>
+        <w:rPr>
+          <w:b/>
+          <w:u w:val="single"/>
+        </w:rPr>
+      </w:pPr>
+      <w:r>
+        <w:rPr>
+          <w:b/>
+          <w:u w:val="single"/>
+        </w:rPr>
+        <w:t xml:space="preserve">Gestión de </w:t>
+      </w:r>
+      <w:r>
+        <w:rPr>
+          <w:b/>
+          <w:u w:val="single"/>
+        </w:rPr>
+        <w:t>objetivos</w:t>
+      </w:r>
+      <w:r>
+        <w:rPr>
+          <w:b/>
+          <w:u w:val="single"/>
+        </w:rPr>
+        <w:t>:</w:t>
+      </w:r>
+    </w:p>
+    <w:p>
+      <w:pPr>
+        <w:pStyle w:val="Prrafodelista"/>
+        <w:ind w:left="0" w:firstLine="709"/>
+      </w:pPr>
+    </w:p>
+    <w:p>
+      <w:pPr>
+        <w:pStyle w:val="Prrafodelista"/>
+        <w:ind w:left="0" w:firstLine="709"/>
+      </w:pPr>
+      <w:r>
+        <w:t xml:space="preserve">Un administrador podrá gestionar los objetivos de una misión siempre y </w:t>
+      </w:r>
+      <w:proofErr w:type="spellStart"/>
+      <w:r>
+        <w:t>cuándo</w:t>
+      </w:r>
+      <w:proofErr w:type="spellEnd"/>
+      <w:r>
+        <w:t xml:space="preserve"> ésta esté creada.</w:t>
+      </w:r>
+    </w:p>
+    <w:p>
+      <w:pPr>
+        <w:pStyle w:val="Prrafodelista"/>
+        <w:ind w:left="0" w:firstLine="709"/>
+      </w:pPr>
+    </w:p>
+    <w:p>
+      <w:pPr>
+        <w:pStyle w:val="Prrafodelista"/>
+        <w:ind w:left="0" w:firstLine="709"/>
+      </w:pPr>
+      <w:r>
+        <w:t>Podrá mediante la identificación de la misión, añadirle objetivos</w:t>
       </w:r>
     </w:p>
     <w:p>
@@ -735,8 +873,6 @@
       <w:r>
         <w:br w:type="page"/>
       </w:r>
-      <w:bookmarkStart w:id="3" w:name="_GoBack"/>
-      <w:bookmarkEnd w:id="3"/>
     </w:p>
     <w:p/>
     <w:p/>
@@ -761,8 +897,8 @@
         <w:pStyle w:val="Ttulo1"/>
         <w:shd w:val="clear" w:color="auto" w:fill="E5B8B7"/>
       </w:pPr>
-      <w:bookmarkStart w:id="4" w:name="_REQUERIMIENTOS_FUNCIONALES"/>
-      <w:bookmarkEnd w:id="4"/>
+      <w:bookmarkStart w:id="3" w:name="_REQUERIMIENTOS_FUNCIONALES"/>
+      <w:bookmarkEnd w:id="3"/>
       <w:r>
         <w:rPr>
           <w:rFonts w:ascii="Book Antiqua" w:hAnsi="Book Antiqua"/>
@@ -834,24 +970,24 @@
           </wp:anchor>
         </w:drawing>
       </w:r>
-      <w:bookmarkStart w:id="5" w:name="_Toc295075593"/>
+      <w:bookmarkStart w:id="4" w:name="_Toc295075593"/>
       <w:r>
         <w:t>REQUERIMIENTOS FUNCIONALES</w:t>
       </w:r>
+      <w:bookmarkEnd w:id="4"/>
+    </w:p>
+    <w:p/>
+    <w:p>
+      <w:pPr>
+        <w:pStyle w:val="Ttulo2"/>
+      </w:pPr>
+      <w:bookmarkStart w:id="5" w:name="_Administrador"/>
+      <w:bookmarkStart w:id="6" w:name="_Toc295075594"/>
       <w:bookmarkEnd w:id="5"/>
-    </w:p>
-    <w:p/>
-    <w:p>
-      <w:pPr>
-        <w:pStyle w:val="Ttulo2"/>
-      </w:pPr>
-      <w:bookmarkStart w:id="6" w:name="_Administrador"/>
-      <w:bookmarkStart w:id="7" w:name="_Toc295075594"/>
+      <w:r>
+        <w:t>Administrador</w:t>
+      </w:r>
       <w:bookmarkEnd w:id="6"/>
-      <w:r>
-        <w:t>Administrador</w:t>
-      </w:r>
-      <w:bookmarkEnd w:id="7"/>
     </w:p>
     <w:p>
       <w:r>
@@ -961,8 +1097,8 @@
         </w:numPr>
         <w:jc w:val="both"/>
       </w:pPr>
-      <w:bookmarkStart w:id="8" w:name="_Identificación_en_sistema:"/>
-      <w:bookmarkEnd w:id="8"/>
+      <w:bookmarkStart w:id="7" w:name="_Identificación_en_sistema:"/>
+      <w:bookmarkEnd w:id="7"/>
       <w:r>
         <w:t xml:space="preserve">RF1: </w:t>
       </w:r>
@@ -983,6 +1119,9 @@
       <w:r>
         <w:t>Entrada:</w:t>
       </w:r>
+      <w:r>
+        <w:t xml:space="preserve"> </w:t>
+      </w:r>
     </w:p>
     <w:p>
       <w:pPr>
@@ -1475,282 +1614,2135 @@
         <w:t>Salida:</w:t>
       </w:r>
     </w:p>
-    <w:p>
-      <w:pPr>
-        <w:pStyle w:val="Prrafodelista"/>
-      </w:pPr>
-    </w:p>
     <w:p/>
     <w:p>
       <w:pPr>
+        <w:pStyle w:val="Prrafodelista"/>
+        <w:numPr>
+          <w:ilvl w:val="0"/>
+          <w:numId w:val="111"/>
+        </w:numPr>
+      </w:pPr>
+      <w:r>
+        <w:t>RFXX</w:t>
+      </w:r>
+      <w:r>
+        <w:t xml:space="preserve">: </w:t>
+      </w:r>
+      <w:proofErr w:type="spellStart"/>
+      <w:r>
+        <w:t>Recibir_incidencia</w:t>
+      </w:r>
+      <w:proofErr w:type="spellEnd"/>
+    </w:p>
+    <w:p>
+      <w:pPr>
+        <w:pStyle w:val="Prrafodelista"/>
+        <w:numPr>
+          <w:ilvl w:val="1"/>
+          <w:numId w:val="111"/>
+        </w:numPr>
+      </w:pPr>
+      <w:r>
+        <w:t>Entrada:</w:t>
+      </w:r>
+    </w:p>
+    <w:p>
+      <w:pPr>
+        <w:pStyle w:val="Prrafodelista"/>
+        <w:numPr>
+          <w:ilvl w:val="1"/>
+          <w:numId w:val="111"/>
+        </w:numPr>
+      </w:pPr>
+      <w:r>
+        <w:t>Manejo:</w:t>
+      </w:r>
+    </w:p>
+    <w:p>
+      <w:pPr>
+        <w:pStyle w:val="Prrafodelista"/>
+        <w:numPr>
+          <w:ilvl w:val="1"/>
+          <w:numId w:val="111"/>
+        </w:numPr>
+      </w:pPr>
+      <w:r>
+        <w:t>Salida:</w:t>
+      </w:r>
+    </w:p>
+    <w:p>
+      <w:pPr>
+        <w:pStyle w:val="Prrafodelista"/>
+      </w:pPr>
+    </w:p>
+    <w:p>
+      <w:pPr>
+        <w:pStyle w:val="Prrafodelista"/>
+        <w:numPr>
+          <w:ilvl w:val="0"/>
+          <w:numId w:val="111"/>
+        </w:numPr>
+      </w:pPr>
+      <w:r>
+        <w:t>RFXX:</w:t>
+      </w:r>
+      <w:r>
+        <w:t xml:space="preserve"> </w:t>
+      </w:r>
+      <w:proofErr w:type="spellStart"/>
+      <w:r>
+        <w:t>Contestar</w:t>
+      </w:r>
+      <w:r>
+        <w:t>_incide</w:t>
+      </w:r>
+      <w:r>
+        <w:t>ncia</w:t>
+      </w:r>
+      <w:proofErr w:type="spellEnd"/>
+    </w:p>
+    <w:p>
+      <w:pPr>
+        <w:pStyle w:val="Prrafodelista"/>
+        <w:numPr>
+          <w:ilvl w:val="1"/>
+          <w:numId w:val="111"/>
+        </w:numPr>
+      </w:pPr>
+      <w:r>
+        <w:t>Entrada:</w:t>
+      </w:r>
+    </w:p>
+    <w:p>
+      <w:pPr>
+        <w:pStyle w:val="Prrafodelista"/>
+        <w:numPr>
+          <w:ilvl w:val="1"/>
+          <w:numId w:val="111"/>
+        </w:numPr>
+      </w:pPr>
+      <w:r>
+        <w:t>Manejo:</w:t>
+      </w:r>
+    </w:p>
+    <w:p>
+      <w:pPr>
+        <w:pStyle w:val="Prrafodelista"/>
+        <w:numPr>
+          <w:ilvl w:val="1"/>
+          <w:numId w:val="111"/>
+        </w:numPr>
+      </w:pPr>
+      <w:r>
+        <w:t>Salida:</w:t>
+      </w:r>
+    </w:p>
+    <w:p>
+      <w:pPr>
+        <w:pStyle w:val="Prrafodelista"/>
+      </w:pPr>
+    </w:p>
+    <w:p>
+      <w:pPr>
+        <w:pStyle w:val="Prrafodelista"/>
+        <w:numPr>
+          <w:ilvl w:val="0"/>
+          <w:numId w:val="111"/>
+        </w:numPr>
+      </w:pPr>
+      <w:r>
+        <w:t xml:space="preserve">RFXX: </w:t>
+      </w:r>
+      <w:proofErr w:type="spellStart"/>
+      <w:r>
+        <w:t>Solucionar</w:t>
+      </w:r>
+      <w:r>
+        <w:t>_incide</w:t>
+      </w:r>
+      <w:r>
+        <w:t>ncia</w:t>
+      </w:r>
+      <w:proofErr w:type="spellEnd"/>
+    </w:p>
+    <w:p>
+      <w:pPr>
+        <w:pStyle w:val="Prrafodelista"/>
+        <w:numPr>
+          <w:ilvl w:val="1"/>
+          <w:numId w:val="111"/>
+        </w:numPr>
+      </w:pPr>
+      <w:r>
+        <w:t>Entrada:</w:t>
+      </w:r>
+    </w:p>
+    <w:p>
+      <w:pPr>
+        <w:pStyle w:val="Prrafodelista"/>
+        <w:numPr>
+          <w:ilvl w:val="1"/>
+          <w:numId w:val="111"/>
+        </w:numPr>
+      </w:pPr>
+      <w:r>
+        <w:t>Manejo:</w:t>
+      </w:r>
+    </w:p>
+    <w:p>
+      <w:pPr>
+        <w:pStyle w:val="Prrafodelista"/>
+        <w:numPr>
+          <w:ilvl w:val="1"/>
+          <w:numId w:val="111"/>
+        </w:numPr>
+      </w:pPr>
+      <w:r>
+        <w:t>Salida:</w:t>
+      </w:r>
+    </w:p>
+    <w:p>
+      <w:pPr>
+        <w:pStyle w:val="Prrafodelista"/>
+      </w:pPr>
+    </w:p>
+    <w:p>
+      <w:pPr>
+        <w:pStyle w:val="Prrafodelista"/>
+        <w:numPr>
+          <w:ilvl w:val="0"/>
+          <w:numId w:val="111"/>
+        </w:numPr>
+      </w:pPr>
+      <w:r>
+        <w:t xml:space="preserve">RFXX: </w:t>
+      </w:r>
+      <w:proofErr w:type="spellStart"/>
+      <w:r>
+        <w:t>Borrar</w:t>
+      </w:r>
+      <w:r>
+        <w:t>_incidencia</w:t>
+      </w:r>
+      <w:proofErr w:type="spellEnd"/>
+    </w:p>
+    <w:p>
+      <w:pPr>
+        <w:pStyle w:val="Prrafodelista"/>
+        <w:numPr>
+          <w:ilvl w:val="1"/>
+          <w:numId w:val="111"/>
+        </w:numPr>
+      </w:pPr>
+      <w:r>
+        <w:t>Entrada:</w:t>
+      </w:r>
+    </w:p>
+    <w:p>
+      <w:pPr>
+        <w:pStyle w:val="Prrafodelista"/>
+        <w:numPr>
+          <w:ilvl w:val="1"/>
+          <w:numId w:val="111"/>
+        </w:numPr>
+      </w:pPr>
+      <w:r>
+        <w:t>Manejo:</w:t>
+      </w:r>
+    </w:p>
+    <w:p>
+      <w:pPr>
+        <w:pStyle w:val="Prrafodelista"/>
+        <w:numPr>
+          <w:ilvl w:val="1"/>
+          <w:numId w:val="111"/>
+        </w:numPr>
+      </w:pPr>
+      <w:r>
+        <w:t>Salida:</w:t>
+      </w:r>
+    </w:p>
+    <w:p>
+      <w:pPr>
+        <w:pStyle w:val="Prrafodelista"/>
+      </w:pPr>
+    </w:p>
+    <w:p>
+      <w:pPr>
+        <w:pStyle w:val="Prrafodelista"/>
+        <w:numPr>
+          <w:ilvl w:val="0"/>
+          <w:numId w:val="111"/>
+        </w:numPr>
+      </w:pPr>
+      <w:bookmarkStart w:id="8" w:name="_Gestión_clientes:"/>
+      <w:bookmarkEnd w:id="8"/>
+      <w:r>
+        <w:t>RFXX</w:t>
+      </w:r>
+      <w:r>
+        <w:t xml:space="preserve">: </w:t>
+      </w:r>
+      <w:proofErr w:type="spellStart"/>
+      <w:r>
+        <w:t>Crear_cuenta</w:t>
+      </w:r>
+      <w:proofErr w:type="spellEnd"/>
+    </w:p>
+    <w:p>
+      <w:pPr>
+        <w:pStyle w:val="Prrafodelista"/>
+        <w:numPr>
+          <w:ilvl w:val="1"/>
+          <w:numId w:val="111"/>
+        </w:numPr>
+      </w:pPr>
+      <w:r>
+        <w:t>Entrada:</w:t>
+      </w:r>
+    </w:p>
+    <w:p>
+      <w:pPr>
+        <w:pStyle w:val="Prrafodelista"/>
+        <w:numPr>
+          <w:ilvl w:val="1"/>
+          <w:numId w:val="111"/>
+        </w:numPr>
+      </w:pPr>
+      <w:r>
+        <w:t>Manejo:</w:t>
+      </w:r>
+    </w:p>
+    <w:p>
+      <w:pPr>
+        <w:pStyle w:val="Prrafodelista"/>
+        <w:numPr>
+          <w:ilvl w:val="1"/>
+          <w:numId w:val="111"/>
+        </w:numPr>
+      </w:pPr>
+      <w:r>
+        <w:t>Salida:</w:t>
+      </w:r>
+    </w:p>
+    <w:p>
+      <w:pPr>
         <w:jc w:val="both"/>
       </w:pPr>
     </w:p>
     <w:p>
       <w:pPr>
-        <w:pStyle w:val="Ttulo3"/>
+        <w:pStyle w:val="Prrafodelista"/>
+        <w:numPr>
+          <w:ilvl w:val="0"/>
+          <w:numId w:val="111"/>
+        </w:numPr>
+      </w:pPr>
+      <w:r>
+        <w:t>RFXX</w:t>
+      </w:r>
+      <w:r>
+        <w:t xml:space="preserve">: </w:t>
+      </w:r>
+      <w:proofErr w:type="spellStart"/>
+      <w:r>
+        <w:t>Modificar</w:t>
+      </w:r>
+      <w:r>
+        <w:t>_</w:t>
+      </w:r>
+      <w:r>
+        <w:t>cuenta</w:t>
+      </w:r>
+      <w:proofErr w:type="spellEnd"/>
+    </w:p>
+    <w:p>
+      <w:pPr>
+        <w:pStyle w:val="Prrafodelista"/>
+        <w:numPr>
+          <w:ilvl w:val="1"/>
+          <w:numId w:val="111"/>
+        </w:numPr>
+      </w:pPr>
+      <w:r>
+        <w:t>Entrada:</w:t>
+      </w:r>
+    </w:p>
+    <w:p>
+      <w:pPr>
+        <w:pStyle w:val="Prrafodelista"/>
+        <w:numPr>
+          <w:ilvl w:val="1"/>
+          <w:numId w:val="111"/>
+        </w:numPr>
+      </w:pPr>
+      <w:r>
+        <w:t>Manejo:</w:t>
+      </w:r>
+    </w:p>
+    <w:p>
+      <w:pPr>
+        <w:pStyle w:val="Prrafodelista"/>
+        <w:numPr>
+          <w:ilvl w:val="1"/>
+          <w:numId w:val="111"/>
+        </w:numPr>
+      </w:pPr>
+      <w:r>
+        <w:t>Salida:</w:t>
+      </w:r>
+    </w:p>
+    <w:p>
+      <w:pPr>
         <w:jc w:val="both"/>
       </w:pPr>
-      <w:bookmarkStart w:id="9" w:name="_Gestión_clientes:"/>
-      <w:bookmarkStart w:id="10" w:name="_Toc295075596"/>
+    </w:p>
+    <w:p>
+      <w:pPr>
+        <w:pStyle w:val="Prrafodelista"/>
+        <w:numPr>
+          <w:ilvl w:val="0"/>
+          <w:numId w:val="111"/>
+        </w:numPr>
+      </w:pPr>
+      <w:r>
+        <w:t>RFXX</w:t>
+      </w:r>
+      <w:r>
+        <w:t xml:space="preserve">: </w:t>
+      </w:r>
+      <w:proofErr w:type="spellStart"/>
+      <w:r>
+        <w:t>Borrar_cuenta</w:t>
+      </w:r>
+      <w:proofErr w:type="spellEnd"/>
+    </w:p>
+    <w:p>
+      <w:pPr>
+        <w:pStyle w:val="Prrafodelista"/>
+        <w:numPr>
+          <w:ilvl w:val="1"/>
+          <w:numId w:val="111"/>
+        </w:numPr>
+      </w:pPr>
+      <w:r>
+        <w:t>Entrada:</w:t>
+      </w:r>
+    </w:p>
+    <w:p>
+      <w:pPr>
+        <w:pStyle w:val="Prrafodelista"/>
+        <w:numPr>
+          <w:ilvl w:val="1"/>
+          <w:numId w:val="111"/>
+        </w:numPr>
+      </w:pPr>
+      <w:r>
+        <w:t>Manejo:</w:t>
+      </w:r>
+    </w:p>
+    <w:p>
+      <w:pPr>
+        <w:pStyle w:val="Prrafodelista"/>
+        <w:numPr>
+          <w:ilvl w:val="1"/>
+          <w:numId w:val="111"/>
+        </w:numPr>
+      </w:pPr>
+      <w:r>
+        <w:t>Salida:</w:t>
+      </w:r>
+    </w:p>
+    <w:p>
+      <w:pPr>
+        <w:jc w:val="both"/>
+      </w:pPr>
+    </w:p>
+    <w:p>
+      <w:pPr>
+        <w:pStyle w:val="Prrafodelista"/>
+        <w:numPr>
+          <w:ilvl w:val="0"/>
+          <w:numId w:val="111"/>
+        </w:numPr>
+      </w:pPr>
+      <w:r>
+        <w:lastRenderedPageBreak/>
+        <w:t>RFXX</w:t>
+      </w:r>
+      <w:r>
+        <w:t xml:space="preserve">: </w:t>
+      </w:r>
+      <w:proofErr w:type="spellStart"/>
+      <w:r>
+        <w:t>Crear_personaje</w:t>
+      </w:r>
+      <w:proofErr w:type="spellEnd"/>
+    </w:p>
+    <w:p>
+      <w:pPr>
+        <w:pStyle w:val="Prrafodelista"/>
+        <w:numPr>
+          <w:ilvl w:val="1"/>
+          <w:numId w:val="111"/>
+        </w:numPr>
+      </w:pPr>
+      <w:r>
+        <w:t>Entrada:</w:t>
+      </w:r>
+    </w:p>
+    <w:p>
+      <w:pPr>
+        <w:pStyle w:val="Prrafodelista"/>
+        <w:numPr>
+          <w:ilvl w:val="1"/>
+          <w:numId w:val="111"/>
+        </w:numPr>
+      </w:pPr>
+      <w:r>
+        <w:t>Manejo:</w:t>
+      </w:r>
+    </w:p>
+    <w:p>
+      <w:pPr>
+        <w:pStyle w:val="Prrafodelista"/>
+        <w:numPr>
+          <w:ilvl w:val="1"/>
+          <w:numId w:val="111"/>
+        </w:numPr>
+      </w:pPr>
+      <w:r>
+        <w:t>Salida:</w:t>
+      </w:r>
+    </w:p>
+    <w:p>
+      <w:pPr>
+        <w:jc w:val="both"/>
+      </w:pPr>
+    </w:p>
+    <w:p>
+      <w:pPr>
+        <w:pStyle w:val="Prrafodelista"/>
+        <w:numPr>
+          <w:ilvl w:val="0"/>
+          <w:numId w:val="111"/>
+        </w:numPr>
+      </w:pPr>
+      <w:r>
+        <w:t>RFXX</w:t>
+      </w:r>
+      <w:r>
+        <w:t xml:space="preserve">: </w:t>
+      </w:r>
+      <w:proofErr w:type="spellStart"/>
+      <w:r>
+        <w:t>Borrar_personaje</w:t>
+      </w:r>
+      <w:proofErr w:type="spellEnd"/>
+    </w:p>
+    <w:p>
+      <w:pPr>
+        <w:pStyle w:val="Prrafodelista"/>
+        <w:numPr>
+          <w:ilvl w:val="1"/>
+          <w:numId w:val="111"/>
+        </w:numPr>
+      </w:pPr>
+      <w:r>
+        <w:t>Entrada:</w:t>
+      </w:r>
+    </w:p>
+    <w:p>
+      <w:pPr>
+        <w:pStyle w:val="Prrafodelista"/>
+        <w:numPr>
+          <w:ilvl w:val="1"/>
+          <w:numId w:val="111"/>
+        </w:numPr>
+      </w:pPr>
+      <w:r>
+        <w:t>Manejo:</w:t>
+      </w:r>
+    </w:p>
+    <w:p>
+      <w:pPr>
+        <w:pStyle w:val="Prrafodelista"/>
+        <w:numPr>
+          <w:ilvl w:val="1"/>
+          <w:numId w:val="111"/>
+        </w:numPr>
+      </w:pPr>
+      <w:r>
+        <w:t>Salida:</w:t>
+      </w:r>
+    </w:p>
+    <w:p>
+      <w:pPr>
+        <w:pStyle w:val="Prrafodelista"/>
+        <w:ind w:left="1440"/>
+      </w:pPr>
+    </w:p>
+    <w:p>
+      <w:pPr>
+        <w:pStyle w:val="Prrafodelista"/>
+        <w:numPr>
+          <w:ilvl w:val="0"/>
+          <w:numId w:val="111"/>
+        </w:numPr>
+      </w:pPr>
+      <w:r>
+        <w:t>RFXX</w:t>
+      </w:r>
+      <w:r>
+        <w:t xml:space="preserve">: </w:t>
+      </w:r>
+      <w:proofErr w:type="spellStart"/>
+      <w:r>
+        <w:t>Añadir_fondos</w:t>
+      </w:r>
+      <w:proofErr w:type="spellEnd"/>
+    </w:p>
+    <w:p>
+      <w:pPr>
+        <w:pStyle w:val="Prrafodelista"/>
+        <w:numPr>
+          <w:ilvl w:val="1"/>
+          <w:numId w:val="111"/>
+        </w:numPr>
+      </w:pPr>
+      <w:r>
+        <w:t>Entrada:</w:t>
+      </w:r>
+    </w:p>
+    <w:p>
+      <w:pPr>
+        <w:pStyle w:val="Prrafodelista"/>
+        <w:numPr>
+          <w:ilvl w:val="1"/>
+          <w:numId w:val="111"/>
+        </w:numPr>
+      </w:pPr>
+      <w:r>
+        <w:t>Manejo:</w:t>
+      </w:r>
+    </w:p>
+    <w:p>
+      <w:pPr>
+        <w:pStyle w:val="Prrafodelista"/>
+        <w:numPr>
+          <w:ilvl w:val="1"/>
+          <w:numId w:val="111"/>
+        </w:numPr>
+      </w:pPr>
+      <w:r>
+        <w:t>Salida:</w:t>
+      </w:r>
+    </w:p>
+    <w:p/>
+    <w:p>
+      <w:pPr>
+        <w:pStyle w:val="Prrafodelista"/>
+        <w:numPr>
+          <w:ilvl w:val="0"/>
+          <w:numId w:val="111"/>
+        </w:numPr>
+      </w:pPr>
+      <w:r>
+        <w:t>RF</w:t>
+      </w:r>
+      <w:r>
+        <w:t xml:space="preserve">16: </w:t>
+      </w:r>
+      <w:proofErr w:type="spellStart"/>
+      <w:r>
+        <w:t>Sacar_fondos</w:t>
+      </w:r>
+      <w:proofErr w:type="spellEnd"/>
+    </w:p>
+    <w:p>
+      <w:pPr>
+        <w:pStyle w:val="Prrafodelista"/>
+        <w:numPr>
+          <w:ilvl w:val="1"/>
+          <w:numId w:val="111"/>
+        </w:numPr>
+      </w:pPr>
+      <w:r>
+        <w:t>Entrada:</w:t>
+      </w:r>
+    </w:p>
+    <w:p>
+      <w:pPr>
+        <w:pStyle w:val="Prrafodelista"/>
+        <w:numPr>
+          <w:ilvl w:val="1"/>
+          <w:numId w:val="111"/>
+        </w:numPr>
+      </w:pPr>
+      <w:r>
+        <w:t>Manejo:</w:t>
+      </w:r>
+    </w:p>
+    <w:p>
+      <w:pPr>
+        <w:pStyle w:val="Prrafodelista"/>
+        <w:numPr>
+          <w:ilvl w:val="1"/>
+          <w:numId w:val="111"/>
+        </w:numPr>
+      </w:pPr>
+      <w:r>
+        <w:t>Salida:</w:t>
+      </w:r>
+    </w:p>
+    <w:p/>
+    <w:p>
+      <w:pPr>
+        <w:pStyle w:val="Prrafodelista"/>
+        <w:numPr>
+          <w:ilvl w:val="0"/>
+          <w:numId w:val="111"/>
+        </w:numPr>
+      </w:pPr>
+      <w:r>
+        <w:t>RFXX</w:t>
+      </w:r>
+      <w:r>
+        <w:t xml:space="preserve">: </w:t>
+      </w:r>
+      <w:proofErr w:type="spellStart"/>
+      <w:r>
+        <w:t>Ofrecer_objetos</w:t>
+      </w:r>
+      <w:r>
+        <w:t>_por_dinero_real</w:t>
+      </w:r>
+      <w:proofErr w:type="spellEnd"/>
+    </w:p>
+    <w:p>
+      <w:pPr>
+        <w:pStyle w:val="Prrafodelista"/>
+        <w:numPr>
+          <w:ilvl w:val="1"/>
+          <w:numId w:val="111"/>
+        </w:numPr>
+      </w:pPr>
+      <w:r>
+        <w:t>Entrada:</w:t>
+      </w:r>
+    </w:p>
+    <w:p>
+      <w:pPr>
+        <w:pStyle w:val="Prrafodelista"/>
+        <w:numPr>
+          <w:ilvl w:val="1"/>
+          <w:numId w:val="111"/>
+        </w:numPr>
+      </w:pPr>
+      <w:r>
+        <w:t>Manejo:</w:t>
+      </w:r>
+    </w:p>
+    <w:p>
+      <w:pPr>
+        <w:pStyle w:val="Prrafodelista"/>
+        <w:numPr>
+          <w:ilvl w:val="1"/>
+          <w:numId w:val="111"/>
+        </w:numPr>
+      </w:pPr>
+      <w:r>
+        <w:t>Salida:</w:t>
+      </w:r>
+    </w:p>
+    <w:p/>
+    <w:p>
+      <w:pPr>
+        <w:pStyle w:val="Prrafodelista"/>
+        <w:numPr>
+          <w:ilvl w:val="0"/>
+          <w:numId w:val="111"/>
+        </w:numPr>
+      </w:pPr>
+      <w:r>
+        <w:t>RFXX</w:t>
+      </w:r>
+      <w:r>
+        <w:t xml:space="preserve">: </w:t>
+      </w:r>
+      <w:proofErr w:type="spellStart"/>
+      <w:r>
+        <w:t>Ofrecer</w:t>
+      </w:r>
+      <w:r>
+        <w:t>_</w:t>
+      </w:r>
+      <w:r>
+        <w:t>objetos_por_dinero_ficticio</w:t>
+      </w:r>
+      <w:proofErr w:type="spellEnd"/>
+    </w:p>
+    <w:p>
+      <w:pPr>
+        <w:pStyle w:val="Prrafodelista"/>
+        <w:numPr>
+          <w:ilvl w:val="1"/>
+          <w:numId w:val="111"/>
+        </w:numPr>
+      </w:pPr>
+      <w:r>
+        <w:t>Entrada:</w:t>
+      </w:r>
+    </w:p>
+    <w:p>
+      <w:pPr>
+        <w:pStyle w:val="Prrafodelista"/>
+        <w:numPr>
+          <w:ilvl w:val="1"/>
+          <w:numId w:val="111"/>
+        </w:numPr>
+      </w:pPr>
+      <w:r>
+        <w:t>Manejo:</w:t>
+      </w:r>
+    </w:p>
+    <w:p>
+      <w:pPr>
+        <w:pStyle w:val="Prrafodelista"/>
+        <w:numPr>
+          <w:ilvl w:val="1"/>
+          <w:numId w:val="111"/>
+        </w:numPr>
+      </w:pPr>
+      <w:r>
+        <w:t>Salida:</w:t>
+      </w:r>
+    </w:p>
+    <w:p/>
+    <w:p>
+      <w:pPr>
+        <w:pStyle w:val="Prrafodelista"/>
+        <w:numPr>
+          <w:ilvl w:val="0"/>
+          <w:numId w:val="111"/>
+        </w:numPr>
+      </w:pPr>
+      <w:r>
+        <w:t>RFXX</w:t>
+      </w:r>
+      <w:r>
+        <w:t xml:space="preserve">: </w:t>
+      </w:r>
+      <w:proofErr w:type="spellStart"/>
+      <w:r>
+        <w:t>Comprar_objeto</w:t>
+      </w:r>
+      <w:r>
+        <w:t>_dinero_</w:t>
+      </w:r>
+      <w:r>
+        <w:t>real</w:t>
+      </w:r>
+      <w:proofErr w:type="spellEnd"/>
+    </w:p>
+    <w:p>
+      <w:pPr>
+        <w:pStyle w:val="Prrafodelista"/>
+        <w:numPr>
+          <w:ilvl w:val="1"/>
+          <w:numId w:val="111"/>
+        </w:numPr>
+      </w:pPr>
+      <w:r>
+        <w:t>Entrada:</w:t>
+      </w:r>
+    </w:p>
+    <w:p>
+      <w:pPr>
+        <w:pStyle w:val="Prrafodelista"/>
+        <w:numPr>
+          <w:ilvl w:val="1"/>
+          <w:numId w:val="111"/>
+        </w:numPr>
+      </w:pPr>
+      <w:r>
+        <w:t>Manejo:</w:t>
+      </w:r>
+    </w:p>
+    <w:p>
+      <w:pPr>
+        <w:pStyle w:val="Prrafodelista"/>
+        <w:numPr>
+          <w:ilvl w:val="1"/>
+          <w:numId w:val="111"/>
+        </w:numPr>
+      </w:pPr>
+      <w:r>
+        <w:t>Salida:</w:t>
+      </w:r>
+    </w:p>
+    <w:p/>
+    <w:p>
+      <w:pPr>
+        <w:pStyle w:val="Prrafodelista"/>
+        <w:numPr>
+          <w:ilvl w:val="0"/>
+          <w:numId w:val="111"/>
+        </w:numPr>
+      </w:pPr>
+      <w:r>
+        <w:t>RFXX</w:t>
+      </w:r>
+      <w:r>
+        <w:t xml:space="preserve">: </w:t>
+      </w:r>
+      <w:proofErr w:type="spellStart"/>
+      <w:r>
+        <w:t>Comprar_objeto_dinero_ficticio</w:t>
+      </w:r>
+      <w:proofErr w:type="spellEnd"/>
+    </w:p>
+    <w:p>
+      <w:pPr>
+        <w:pStyle w:val="Prrafodelista"/>
+        <w:numPr>
+          <w:ilvl w:val="1"/>
+          <w:numId w:val="111"/>
+        </w:numPr>
+      </w:pPr>
+      <w:r>
+        <w:t>Entrada:</w:t>
+      </w:r>
+    </w:p>
+    <w:p>
+      <w:pPr>
+        <w:pStyle w:val="Prrafodelista"/>
+        <w:numPr>
+          <w:ilvl w:val="1"/>
+          <w:numId w:val="111"/>
+        </w:numPr>
+      </w:pPr>
+      <w:r>
+        <w:t>Manejo:</w:t>
+      </w:r>
+    </w:p>
+    <w:p>
+      <w:pPr>
+        <w:pStyle w:val="Prrafodelista"/>
+        <w:numPr>
+          <w:ilvl w:val="1"/>
+          <w:numId w:val="111"/>
+        </w:numPr>
+      </w:pPr>
+      <w:r>
+        <w:t>Salida:</w:t>
+      </w:r>
+    </w:p>
+    <w:p/>
+    <w:p>
+      <w:pPr>
+        <w:pStyle w:val="Prrafodelista"/>
+        <w:numPr>
+          <w:ilvl w:val="0"/>
+          <w:numId w:val="111"/>
+        </w:numPr>
+      </w:pPr>
+      <w:r>
+        <w:t>RFXX</w:t>
+      </w:r>
+      <w:r>
+        <w:t xml:space="preserve">: </w:t>
+      </w:r>
+      <w:proofErr w:type="spellStart"/>
+      <w:r>
+        <w:t>Visualizar_objetos_ofrecidos_dinero_real</w:t>
+      </w:r>
+      <w:proofErr w:type="spellEnd"/>
+    </w:p>
+    <w:p>
+      <w:pPr>
+        <w:pStyle w:val="Prrafodelista"/>
+        <w:numPr>
+          <w:ilvl w:val="1"/>
+          <w:numId w:val="111"/>
+        </w:numPr>
+      </w:pPr>
+      <w:r>
+        <w:t>Entrada:</w:t>
+      </w:r>
+    </w:p>
+    <w:p>
+      <w:pPr>
+        <w:pStyle w:val="Prrafodelista"/>
+        <w:numPr>
+          <w:ilvl w:val="1"/>
+          <w:numId w:val="111"/>
+        </w:numPr>
+      </w:pPr>
+      <w:r>
+        <w:t>Manejo:</w:t>
+      </w:r>
+    </w:p>
+    <w:p>
+      <w:pPr>
+        <w:pStyle w:val="Prrafodelista"/>
+        <w:numPr>
+          <w:ilvl w:val="1"/>
+          <w:numId w:val="111"/>
+        </w:numPr>
+      </w:pPr>
+      <w:r>
+        <w:t>Salida:</w:t>
+      </w:r>
+    </w:p>
+    <w:p/>
+    <w:p>
+      <w:pPr>
+        <w:pStyle w:val="Prrafodelista"/>
+        <w:numPr>
+          <w:ilvl w:val="0"/>
+          <w:numId w:val="111"/>
+        </w:numPr>
+      </w:pPr>
+      <w:r>
+        <w:t>RFXX</w:t>
+      </w:r>
+      <w:r>
+        <w:t xml:space="preserve">: </w:t>
+      </w:r>
+      <w:proofErr w:type="spellStart"/>
+      <w:r>
+        <w:t>Visualizar_objetos_ofrecidos_dinero_ficticio</w:t>
+      </w:r>
+      <w:proofErr w:type="spellEnd"/>
+    </w:p>
+    <w:p>
+      <w:pPr>
+        <w:pStyle w:val="Prrafodelista"/>
+        <w:numPr>
+          <w:ilvl w:val="1"/>
+          <w:numId w:val="111"/>
+        </w:numPr>
+      </w:pPr>
+      <w:r>
+        <w:lastRenderedPageBreak/>
+        <w:t>Entrada:</w:t>
+      </w:r>
+    </w:p>
+    <w:p>
+      <w:pPr>
+        <w:pStyle w:val="Prrafodelista"/>
+        <w:numPr>
+          <w:ilvl w:val="1"/>
+          <w:numId w:val="111"/>
+        </w:numPr>
+      </w:pPr>
+      <w:r>
+        <w:t>Manejo:</w:t>
+      </w:r>
+    </w:p>
+    <w:p>
+      <w:pPr>
+        <w:pStyle w:val="Prrafodelista"/>
+        <w:numPr>
+          <w:ilvl w:val="1"/>
+          <w:numId w:val="111"/>
+        </w:numPr>
+      </w:pPr>
+      <w:r>
+        <w:t>Salida:</w:t>
+      </w:r>
+    </w:p>
+    <w:p/>
+    <w:p>
+      <w:pPr>
+        <w:pStyle w:val="Prrafodelista"/>
+        <w:numPr>
+          <w:ilvl w:val="0"/>
+          <w:numId w:val="111"/>
+        </w:numPr>
+      </w:pPr>
+      <w:r>
+        <w:t>RFXX</w:t>
+      </w:r>
+      <w:r>
+        <w:t xml:space="preserve">: </w:t>
+      </w:r>
+      <w:proofErr w:type="spellStart"/>
+      <w:r>
+        <w:t>Ofrecer_dinero_ficticio</w:t>
+      </w:r>
+      <w:proofErr w:type="spellEnd"/>
+    </w:p>
+    <w:p>
+      <w:pPr>
+        <w:pStyle w:val="Prrafodelista"/>
+        <w:numPr>
+          <w:ilvl w:val="1"/>
+          <w:numId w:val="111"/>
+        </w:numPr>
+      </w:pPr>
+      <w:r>
+        <w:t>Entrada:</w:t>
+      </w:r>
+    </w:p>
+    <w:p>
+      <w:pPr>
+        <w:pStyle w:val="Prrafodelista"/>
+        <w:numPr>
+          <w:ilvl w:val="1"/>
+          <w:numId w:val="111"/>
+        </w:numPr>
+      </w:pPr>
+      <w:r>
+        <w:t>Manejo:</w:t>
+      </w:r>
+    </w:p>
+    <w:p>
+      <w:pPr>
+        <w:pStyle w:val="Prrafodelista"/>
+        <w:numPr>
+          <w:ilvl w:val="1"/>
+          <w:numId w:val="111"/>
+        </w:numPr>
+      </w:pPr>
+      <w:r>
+        <w:t>Salida:</w:t>
+      </w:r>
+    </w:p>
+    <w:p>
+      <w:pPr>
+        <w:pStyle w:val="Prrafodelista"/>
+        <w:ind w:left="1440"/>
+      </w:pPr>
+    </w:p>
+    <w:p>
+      <w:pPr>
+        <w:pStyle w:val="Prrafodelista"/>
+        <w:numPr>
+          <w:ilvl w:val="0"/>
+          <w:numId w:val="111"/>
+        </w:numPr>
+      </w:pPr>
+      <w:r>
+        <w:t xml:space="preserve">RFXX: </w:t>
+      </w:r>
+      <w:proofErr w:type="spellStart"/>
+      <w:r>
+        <w:t>Enviar_incidencias</w:t>
+      </w:r>
+      <w:proofErr w:type="spellEnd"/>
+    </w:p>
+    <w:p>
+      <w:pPr>
+        <w:pStyle w:val="Prrafodelista"/>
+        <w:numPr>
+          <w:ilvl w:val="1"/>
+          <w:numId w:val="111"/>
+        </w:numPr>
+      </w:pPr>
+      <w:r>
+        <w:t>Entrada:</w:t>
+      </w:r>
+      <w:r>
+        <w:t xml:space="preserve"> </w:t>
+      </w:r>
+    </w:p>
+    <w:p>
+      <w:pPr>
+        <w:pStyle w:val="Prrafodelista"/>
+        <w:numPr>
+          <w:ilvl w:val="1"/>
+          <w:numId w:val="111"/>
+        </w:numPr>
+      </w:pPr>
+      <w:r>
+        <w:t>Manejo:</w:t>
+      </w:r>
+    </w:p>
+    <w:p>
+      <w:pPr>
+        <w:pStyle w:val="Prrafodelista"/>
+        <w:numPr>
+          <w:ilvl w:val="1"/>
+          <w:numId w:val="111"/>
+        </w:numPr>
+      </w:pPr>
+      <w:r>
+        <w:t>Salida:</w:t>
+      </w:r>
+    </w:p>
+    <w:p/>
+    <w:p>
+      <w:pPr>
+        <w:pStyle w:val="Prrafodelista"/>
+        <w:numPr>
+          <w:ilvl w:val="0"/>
+          <w:numId w:val="111"/>
+        </w:numPr>
+      </w:pPr>
+      <w:r>
+        <w:t xml:space="preserve">RFXX: </w:t>
+      </w:r>
+      <w:proofErr w:type="spellStart"/>
+      <w:r>
+        <w:t>Invitar_jugador_grupo</w:t>
+      </w:r>
+      <w:proofErr w:type="spellEnd"/>
+    </w:p>
+    <w:p>
+      <w:pPr>
+        <w:pStyle w:val="Prrafodelista"/>
+        <w:numPr>
+          <w:ilvl w:val="1"/>
+          <w:numId w:val="111"/>
+        </w:numPr>
+      </w:pPr>
+      <w:r>
+        <w:t>Entrada:</w:t>
+      </w:r>
+    </w:p>
+    <w:p>
+      <w:pPr>
+        <w:pStyle w:val="Prrafodelista"/>
+        <w:numPr>
+          <w:ilvl w:val="1"/>
+          <w:numId w:val="111"/>
+        </w:numPr>
+      </w:pPr>
+      <w:r>
+        <w:t>Manejo:</w:t>
+      </w:r>
+    </w:p>
+    <w:p>
+      <w:pPr>
+        <w:pStyle w:val="Prrafodelista"/>
+        <w:numPr>
+          <w:ilvl w:val="1"/>
+          <w:numId w:val="111"/>
+        </w:numPr>
+      </w:pPr>
+      <w:r>
+        <w:t>Salida:</w:t>
+      </w:r>
+    </w:p>
+    <w:p/>
+    <w:p>
+      <w:pPr>
+        <w:pStyle w:val="Prrafodelista"/>
+        <w:numPr>
+          <w:ilvl w:val="0"/>
+          <w:numId w:val="111"/>
+        </w:numPr>
+      </w:pPr>
+      <w:r>
+        <w:t xml:space="preserve">RFXX: </w:t>
+      </w:r>
+      <w:proofErr w:type="spellStart"/>
+      <w:r>
+        <w:t>Echar_jugador_grupo</w:t>
+      </w:r>
+      <w:proofErr w:type="spellEnd"/>
+    </w:p>
+    <w:p>
+      <w:pPr>
+        <w:pStyle w:val="Prrafodelista"/>
+        <w:numPr>
+          <w:ilvl w:val="1"/>
+          <w:numId w:val="111"/>
+        </w:numPr>
+      </w:pPr>
+      <w:r>
+        <w:t>Entrada:</w:t>
+      </w:r>
+    </w:p>
+    <w:p>
+      <w:pPr>
+        <w:pStyle w:val="Prrafodelista"/>
+        <w:numPr>
+          <w:ilvl w:val="1"/>
+          <w:numId w:val="111"/>
+        </w:numPr>
+      </w:pPr>
+      <w:r>
+        <w:t>Manejo:</w:t>
+      </w:r>
+    </w:p>
+    <w:p>
+      <w:pPr>
+        <w:pStyle w:val="Prrafodelista"/>
+        <w:numPr>
+          <w:ilvl w:val="1"/>
+          <w:numId w:val="111"/>
+        </w:numPr>
+      </w:pPr>
+      <w:r>
+        <w:t>Salida:</w:t>
+      </w:r>
+    </w:p>
+    <w:p/>
+    <w:p>
+      <w:pPr>
+        <w:pStyle w:val="Prrafodelista"/>
+        <w:numPr>
+          <w:ilvl w:val="0"/>
+          <w:numId w:val="111"/>
+        </w:numPr>
+      </w:pPr>
+      <w:r>
+        <w:t xml:space="preserve">RFXX: </w:t>
+      </w:r>
+      <w:proofErr w:type="spellStart"/>
+      <w:r>
+        <w:t>Salir_grupo</w:t>
+      </w:r>
+      <w:proofErr w:type="spellEnd"/>
+    </w:p>
+    <w:p>
+      <w:pPr>
+        <w:pStyle w:val="Prrafodelista"/>
+        <w:numPr>
+          <w:ilvl w:val="1"/>
+          <w:numId w:val="111"/>
+        </w:numPr>
+      </w:pPr>
+      <w:r>
+        <w:t>Entrada:</w:t>
+      </w:r>
+    </w:p>
+    <w:p>
+      <w:pPr>
+        <w:pStyle w:val="Prrafodelista"/>
+        <w:numPr>
+          <w:ilvl w:val="1"/>
+          <w:numId w:val="111"/>
+        </w:numPr>
+      </w:pPr>
+      <w:r>
+        <w:t>Manejo:</w:t>
+      </w:r>
+    </w:p>
+    <w:p>
+      <w:pPr>
+        <w:pStyle w:val="Prrafodelista"/>
+        <w:numPr>
+          <w:ilvl w:val="1"/>
+          <w:numId w:val="111"/>
+        </w:numPr>
+      </w:pPr>
+      <w:r>
+        <w:t>Salida:</w:t>
+      </w:r>
+    </w:p>
+    <w:p/>
+    <w:p>
+      <w:pPr>
+        <w:pStyle w:val="Prrafodelista"/>
+        <w:numPr>
+          <w:ilvl w:val="0"/>
+          <w:numId w:val="111"/>
+        </w:numPr>
+      </w:pPr>
+      <w:r>
+        <w:t xml:space="preserve">RFXX: </w:t>
+      </w:r>
+      <w:proofErr w:type="spellStart"/>
+      <w:r>
+        <w:t>Solicitar_duelo</w:t>
+      </w:r>
+      <w:proofErr w:type="spellEnd"/>
+    </w:p>
+    <w:p>
+      <w:pPr>
+        <w:pStyle w:val="Prrafodelista"/>
+        <w:numPr>
+          <w:ilvl w:val="1"/>
+          <w:numId w:val="111"/>
+        </w:numPr>
+      </w:pPr>
+      <w:r>
+        <w:t>Entrada:</w:t>
+      </w:r>
+    </w:p>
+    <w:p>
+      <w:pPr>
+        <w:pStyle w:val="Prrafodelista"/>
+        <w:numPr>
+          <w:ilvl w:val="1"/>
+          <w:numId w:val="111"/>
+        </w:numPr>
+      </w:pPr>
+      <w:r>
+        <w:t>Manejo:</w:t>
+      </w:r>
+    </w:p>
+    <w:p>
+      <w:pPr>
+        <w:pStyle w:val="Prrafodelista"/>
+        <w:numPr>
+          <w:ilvl w:val="1"/>
+          <w:numId w:val="111"/>
+        </w:numPr>
+      </w:pPr>
+      <w:r>
+        <w:t>Salida:</w:t>
+      </w:r>
+    </w:p>
+    <w:p/>
+    <w:p>
+      <w:pPr>
+        <w:pStyle w:val="Prrafodelista"/>
+        <w:numPr>
+          <w:ilvl w:val="0"/>
+          <w:numId w:val="111"/>
+        </w:numPr>
+      </w:pPr>
+      <w:r>
+        <w:t xml:space="preserve">RFXX: </w:t>
+      </w:r>
+      <w:r>
+        <w:t xml:space="preserve"> </w:t>
+      </w:r>
+      <w:proofErr w:type="spellStart"/>
+      <w:r>
+        <w:t>Aceptar_duelo</w:t>
+      </w:r>
+      <w:proofErr w:type="spellEnd"/>
+    </w:p>
+    <w:p>
+      <w:pPr>
+        <w:pStyle w:val="Prrafodelista"/>
+        <w:numPr>
+          <w:ilvl w:val="1"/>
+          <w:numId w:val="111"/>
+        </w:numPr>
+      </w:pPr>
+      <w:r>
+        <w:t>Entrada:</w:t>
+      </w:r>
+    </w:p>
+    <w:p>
+      <w:pPr>
+        <w:pStyle w:val="Prrafodelista"/>
+        <w:numPr>
+          <w:ilvl w:val="1"/>
+          <w:numId w:val="111"/>
+        </w:numPr>
+      </w:pPr>
+      <w:r>
+        <w:t>Manejo:</w:t>
+      </w:r>
+    </w:p>
+    <w:p>
+      <w:pPr>
+        <w:pStyle w:val="Prrafodelista"/>
+        <w:numPr>
+          <w:ilvl w:val="1"/>
+          <w:numId w:val="111"/>
+        </w:numPr>
+      </w:pPr>
+      <w:r>
+        <w:t>Salida:</w:t>
+      </w:r>
+    </w:p>
+    <w:p/>
+    <w:p>
+      <w:pPr>
+        <w:pStyle w:val="Prrafodelista"/>
+        <w:numPr>
+          <w:ilvl w:val="0"/>
+          <w:numId w:val="111"/>
+        </w:numPr>
+      </w:pPr>
+      <w:r>
+        <w:t xml:space="preserve">RFXX: </w:t>
+      </w:r>
+      <w:proofErr w:type="spellStart"/>
+      <w:r>
+        <w:t>Añadir_amigo_lista</w:t>
+      </w:r>
+      <w:proofErr w:type="spellEnd"/>
+    </w:p>
+    <w:p>
+      <w:pPr>
+        <w:pStyle w:val="Prrafodelista"/>
+        <w:numPr>
+          <w:ilvl w:val="1"/>
+          <w:numId w:val="111"/>
+        </w:numPr>
+      </w:pPr>
+      <w:r>
+        <w:t>Entrada:</w:t>
+      </w:r>
+    </w:p>
+    <w:p>
+      <w:pPr>
+        <w:pStyle w:val="Prrafodelista"/>
+        <w:numPr>
+          <w:ilvl w:val="1"/>
+          <w:numId w:val="111"/>
+        </w:numPr>
+      </w:pPr>
+      <w:r>
+        <w:t>Manejo:</w:t>
+      </w:r>
+    </w:p>
+    <w:p>
+      <w:pPr>
+        <w:pStyle w:val="Prrafodelista"/>
+        <w:numPr>
+          <w:ilvl w:val="1"/>
+          <w:numId w:val="111"/>
+        </w:numPr>
+      </w:pPr>
+      <w:r>
+        <w:t>Salida:</w:t>
+      </w:r>
+    </w:p>
+    <w:p/>
+    <w:p>
+      <w:pPr>
+        <w:pStyle w:val="Prrafodelista"/>
+        <w:numPr>
+          <w:ilvl w:val="0"/>
+          <w:numId w:val="111"/>
+        </w:numPr>
+      </w:pPr>
+      <w:r>
+        <w:t xml:space="preserve">RFXX: </w:t>
+      </w:r>
+      <w:proofErr w:type="spellStart"/>
+      <w:r>
+        <w:t>Rechazar_amigo_lista</w:t>
+      </w:r>
+      <w:proofErr w:type="spellEnd"/>
+    </w:p>
+    <w:p>
+      <w:pPr>
+        <w:pStyle w:val="Prrafodelista"/>
+        <w:numPr>
+          <w:ilvl w:val="1"/>
+          <w:numId w:val="111"/>
+        </w:numPr>
+      </w:pPr>
+      <w:r>
+        <w:t>Entrada:</w:t>
+      </w:r>
+    </w:p>
+    <w:p>
+      <w:pPr>
+        <w:pStyle w:val="Prrafodelista"/>
+        <w:numPr>
+          <w:ilvl w:val="1"/>
+          <w:numId w:val="111"/>
+        </w:numPr>
+      </w:pPr>
+      <w:r>
+        <w:lastRenderedPageBreak/>
+        <w:t>Manejo:</w:t>
+      </w:r>
+    </w:p>
+    <w:p>
+      <w:pPr>
+        <w:pStyle w:val="Prrafodelista"/>
+        <w:numPr>
+          <w:ilvl w:val="1"/>
+          <w:numId w:val="111"/>
+        </w:numPr>
+      </w:pPr>
+      <w:r>
+        <w:t>Salida:</w:t>
+      </w:r>
+    </w:p>
+    <w:p/>
+    <w:p>
+      <w:pPr>
+        <w:pStyle w:val="Prrafodelista"/>
+        <w:numPr>
+          <w:ilvl w:val="0"/>
+          <w:numId w:val="111"/>
+        </w:numPr>
+      </w:pPr>
+      <w:r>
+        <w:t xml:space="preserve">RFXX: </w:t>
+      </w:r>
+      <w:proofErr w:type="spellStart"/>
+      <w:r>
+        <w:t>Eliminar_amigo_lista</w:t>
+      </w:r>
+      <w:proofErr w:type="spellEnd"/>
+    </w:p>
+    <w:p>
+      <w:pPr>
+        <w:pStyle w:val="Prrafodelista"/>
+        <w:numPr>
+          <w:ilvl w:val="1"/>
+          <w:numId w:val="111"/>
+        </w:numPr>
+      </w:pPr>
+      <w:r>
+        <w:t>Entrada:</w:t>
+      </w:r>
+    </w:p>
+    <w:p>
+      <w:pPr>
+        <w:pStyle w:val="Prrafodelista"/>
+        <w:numPr>
+          <w:ilvl w:val="1"/>
+          <w:numId w:val="111"/>
+        </w:numPr>
+      </w:pPr>
+      <w:r>
+        <w:t>Manejo:</w:t>
+      </w:r>
+    </w:p>
+    <w:p>
+      <w:pPr>
+        <w:pStyle w:val="Prrafodelista"/>
+        <w:numPr>
+          <w:ilvl w:val="1"/>
+          <w:numId w:val="111"/>
+        </w:numPr>
+      </w:pPr>
+      <w:r>
+        <w:t>Salida:</w:t>
+      </w:r>
+    </w:p>
+    <w:p/>
+    <w:p>
+      <w:pPr>
+        <w:pStyle w:val="Prrafodelista"/>
+        <w:numPr>
+          <w:ilvl w:val="0"/>
+          <w:numId w:val="111"/>
+        </w:numPr>
+      </w:pPr>
+      <w:r>
+        <w:t xml:space="preserve">RFXX: </w:t>
+      </w:r>
+      <w:proofErr w:type="spellStart"/>
+      <w:r>
+        <w:t>Bloquear_amigo_lista</w:t>
+      </w:r>
+      <w:proofErr w:type="spellEnd"/>
+    </w:p>
+    <w:p>
+      <w:pPr>
+        <w:pStyle w:val="Prrafodelista"/>
+        <w:numPr>
+          <w:ilvl w:val="1"/>
+          <w:numId w:val="111"/>
+        </w:numPr>
+      </w:pPr>
+      <w:r>
+        <w:t>Entrada:</w:t>
+      </w:r>
+    </w:p>
+    <w:p>
+      <w:pPr>
+        <w:pStyle w:val="Prrafodelista"/>
+        <w:numPr>
+          <w:ilvl w:val="1"/>
+          <w:numId w:val="111"/>
+        </w:numPr>
+      </w:pPr>
+      <w:r>
+        <w:t>Manejo:</w:t>
+      </w:r>
+    </w:p>
+    <w:p>
+      <w:pPr>
+        <w:pStyle w:val="Prrafodelista"/>
+        <w:numPr>
+          <w:ilvl w:val="1"/>
+          <w:numId w:val="111"/>
+        </w:numPr>
+      </w:pPr>
+      <w:r>
+        <w:t>Salida:</w:t>
+      </w:r>
+    </w:p>
+    <w:p/>
+    <w:p>
+      <w:pPr>
+        <w:pStyle w:val="Prrafodelista"/>
+        <w:numPr>
+          <w:ilvl w:val="0"/>
+          <w:numId w:val="111"/>
+        </w:numPr>
+      </w:pPr>
+      <w:r>
+        <w:t xml:space="preserve">RFXX: </w:t>
+      </w:r>
+      <w:r>
+        <w:t xml:space="preserve"> </w:t>
+      </w:r>
+      <w:proofErr w:type="spellStart"/>
+      <w:r>
+        <w:t>Enviar_mensaje</w:t>
+      </w:r>
+      <w:proofErr w:type="spellEnd"/>
+    </w:p>
+    <w:p>
+      <w:pPr>
+        <w:pStyle w:val="Prrafodelista"/>
+        <w:numPr>
+          <w:ilvl w:val="1"/>
+          <w:numId w:val="111"/>
+        </w:numPr>
+      </w:pPr>
+      <w:r>
+        <w:t>Entrada:</w:t>
+      </w:r>
+    </w:p>
+    <w:p>
+      <w:pPr>
+        <w:pStyle w:val="Prrafodelista"/>
+        <w:numPr>
+          <w:ilvl w:val="1"/>
+          <w:numId w:val="111"/>
+        </w:numPr>
+      </w:pPr>
+      <w:r>
+        <w:t>Manejo:</w:t>
+      </w:r>
+    </w:p>
+    <w:p>
+      <w:pPr>
+        <w:pStyle w:val="Prrafodelista"/>
+        <w:numPr>
+          <w:ilvl w:val="1"/>
+          <w:numId w:val="111"/>
+        </w:numPr>
+      </w:pPr>
+      <w:r>
+        <w:t>Salida:</w:t>
+      </w:r>
+    </w:p>
+    <w:p/>
+    <w:p>
+      <w:pPr>
+        <w:pStyle w:val="Prrafodelista"/>
+        <w:numPr>
+          <w:ilvl w:val="0"/>
+          <w:numId w:val="111"/>
+        </w:numPr>
+      </w:pPr>
+      <w:r>
+        <w:t xml:space="preserve">RFXX: </w:t>
+      </w:r>
+      <w:proofErr w:type="spellStart"/>
+      <w:r>
+        <w:t>Borrar_mensaje</w:t>
+      </w:r>
+      <w:proofErr w:type="spellEnd"/>
+    </w:p>
+    <w:p>
+      <w:pPr>
+        <w:pStyle w:val="Prrafodelista"/>
+        <w:numPr>
+          <w:ilvl w:val="1"/>
+          <w:numId w:val="111"/>
+        </w:numPr>
+      </w:pPr>
+      <w:r>
+        <w:t>Entrada:</w:t>
+      </w:r>
+    </w:p>
+    <w:p>
+      <w:pPr>
+        <w:pStyle w:val="Prrafodelista"/>
+        <w:numPr>
+          <w:ilvl w:val="1"/>
+          <w:numId w:val="111"/>
+        </w:numPr>
+      </w:pPr>
+      <w:r>
+        <w:t>Manejo:</w:t>
+      </w:r>
+    </w:p>
+    <w:p>
+      <w:pPr>
+        <w:pStyle w:val="Prrafodelista"/>
+        <w:numPr>
+          <w:ilvl w:val="1"/>
+          <w:numId w:val="111"/>
+        </w:numPr>
+      </w:pPr>
+      <w:r>
+        <w:t>Salida:</w:t>
+      </w:r>
+    </w:p>
+    <w:p/>
+    <w:p>
+      <w:pPr>
+        <w:pStyle w:val="Prrafodelista"/>
+        <w:numPr>
+          <w:ilvl w:val="0"/>
+          <w:numId w:val="111"/>
+        </w:numPr>
+      </w:pPr>
+      <w:r>
+        <w:t xml:space="preserve">RFXX: </w:t>
+      </w:r>
+      <w:proofErr w:type="spellStart"/>
+      <w:r>
+        <w:t>Ver_mensaje</w:t>
+      </w:r>
+      <w:proofErr w:type="spellEnd"/>
+    </w:p>
+    <w:p>
+      <w:pPr>
+        <w:pStyle w:val="Prrafodelista"/>
+        <w:numPr>
+          <w:ilvl w:val="1"/>
+          <w:numId w:val="111"/>
+        </w:numPr>
+      </w:pPr>
+      <w:r>
+        <w:t>Entrada:</w:t>
+      </w:r>
+    </w:p>
+    <w:p>
+      <w:pPr>
+        <w:pStyle w:val="Prrafodelista"/>
+        <w:numPr>
+          <w:ilvl w:val="1"/>
+          <w:numId w:val="111"/>
+        </w:numPr>
+      </w:pPr>
+      <w:r>
+        <w:t>Manejo:</w:t>
+      </w:r>
+    </w:p>
+    <w:p>
+      <w:pPr>
+        <w:pStyle w:val="Prrafodelista"/>
+        <w:numPr>
+          <w:ilvl w:val="1"/>
+          <w:numId w:val="111"/>
+        </w:numPr>
+      </w:pPr>
+      <w:r>
+        <w:t>Salida:</w:t>
+      </w:r>
+    </w:p>
+    <w:p/>
+    <w:p>
+      <w:pPr>
+        <w:pBdr>
+          <w:bottom w:val="single" w:sz="6" w:space="1" w:color="auto"/>
+        </w:pBdr>
+      </w:pPr>
+    </w:p>
+    <w:p/>
+    <w:p>
+      <w:pPr>
+        <w:pStyle w:val="Prrafodelista"/>
+        <w:numPr>
+          <w:ilvl w:val="0"/>
+          <w:numId w:val="111"/>
+        </w:numPr>
+      </w:pPr>
+      <w:r>
+        <w:t>R</w:t>
+      </w:r>
+      <w:r>
+        <w:t>D01</w:t>
+      </w:r>
+      <w:r>
+        <w:t xml:space="preserve">: </w:t>
+      </w:r>
+      <w:r>
+        <w:t>(Crear cuenta)</w:t>
+      </w:r>
+    </w:p>
+    <w:p>
+      <w:pPr>
+        <w:pStyle w:val="Prrafodelista"/>
+        <w:numPr>
+          <w:ilvl w:val="1"/>
+          <w:numId w:val="111"/>
+        </w:numPr>
+      </w:pPr>
+      <w:proofErr w:type="spellStart"/>
+      <w:r>
+        <w:t>Nombre_usuario</w:t>
+      </w:r>
+      <w:proofErr w:type="spellEnd"/>
+      <w:r>
+        <w:t xml:space="preserve">, contraseña, </w:t>
+      </w:r>
+      <w:proofErr w:type="spellStart"/>
+      <w:r>
+        <w:t>confirmación_contraseña</w:t>
+      </w:r>
+      <w:proofErr w:type="spellEnd"/>
+      <w:r>
+        <w:t xml:space="preserve">, </w:t>
+      </w:r>
+      <w:r>
+        <w:t xml:space="preserve">email, nombre, apellidos, sexo, </w:t>
+      </w:r>
+      <w:proofErr w:type="spellStart"/>
+      <w:r>
+        <w:t>fecha_nacimiento</w:t>
+      </w:r>
+      <w:proofErr w:type="spellEnd"/>
+      <w:r>
+        <w:t>.</w:t>
+      </w:r>
+    </w:p>
+    <w:p>
+      <w:pPr>
+        <w:pStyle w:val="Prrafodelista"/>
+        <w:numPr>
+          <w:ilvl w:val="0"/>
+          <w:numId w:val="111"/>
+        </w:numPr>
+      </w:pPr>
+      <w:r>
+        <w:t xml:space="preserve">RD02: </w:t>
+      </w:r>
+      <w:r>
+        <w:t>(Manejo crear cuenta)</w:t>
+      </w:r>
+    </w:p>
+    <w:p>
+      <w:pPr>
+        <w:pStyle w:val="Prrafodelista"/>
+        <w:numPr>
+          <w:ilvl w:val="1"/>
+          <w:numId w:val="111"/>
+        </w:numPr>
+      </w:pPr>
+      <w:proofErr w:type="spellStart"/>
+      <w:r>
+        <w:t>Nombre_usuario</w:t>
+      </w:r>
+      <w:proofErr w:type="spellEnd"/>
+      <w:r>
+        <w:t xml:space="preserve">, contraseña, email, nombre, apellidos, sexo, </w:t>
+      </w:r>
+      <w:proofErr w:type="spellStart"/>
+      <w:r>
+        <w:t>fecha_nacimiento</w:t>
+      </w:r>
+      <w:proofErr w:type="spellEnd"/>
+      <w:r>
+        <w:t>.</w:t>
+      </w:r>
+    </w:p>
+    <w:p>
+      <w:pPr>
+        <w:pStyle w:val="Prrafodelista"/>
+        <w:numPr>
+          <w:ilvl w:val="0"/>
+          <w:numId w:val="111"/>
+        </w:numPr>
+      </w:pPr>
+      <w:r>
+        <w:t>RD03: (Modificar cuenta)</w:t>
+      </w:r>
+    </w:p>
+    <w:p>
+      <w:pPr>
+        <w:pStyle w:val="Prrafodelista"/>
+        <w:numPr>
+          <w:ilvl w:val="1"/>
+          <w:numId w:val="111"/>
+        </w:numPr>
+      </w:pPr>
+      <w:proofErr w:type="spellStart"/>
+      <w:r>
+        <w:t>Nombre_usuario</w:t>
+      </w:r>
+      <w:proofErr w:type="spellEnd"/>
+      <w:r>
+        <w:t>.</w:t>
+      </w:r>
+    </w:p>
+    <w:p>
+      <w:pPr>
+        <w:pStyle w:val="Prrafodelista"/>
+        <w:numPr>
+          <w:ilvl w:val="0"/>
+          <w:numId w:val="111"/>
+        </w:numPr>
+      </w:pPr>
+      <w:r>
+        <w:t xml:space="preserve">RD04: </w:t>
+      </w:r>
+      <w:r>
+        <w:t>(Manejo modificar cuenta)</w:t>
+      </w:r>
+    </w:p>
+    <w:p>
+      <w:pPr>
+        <w:pStyle w:val="Prrafodelista"/>
+        <w:numPr>
+          <w:ilvl w:val="1"/>
+          <w:numId w:val="111"/>
+        </w:numPr>
+      </w:pPr>
+      <w:proofErr w:type="spellStart"/>
+      <w:r>
+        <w:t>Nombre_usuario</w:t>
+      </w:r>
+      <w:proofErr w:type="spellEnd"/>
+      <w:r>
+        <w:t>, contraseña, email.</w:t>
+      </w:r>
+    </w:p>
+    <w:p>
+      <w:pPr>
+        <w:pStyle w:val="Prrafodelista"/>
+        <w:numPr>
+          <w:ilvl w:val="0"/>
+          <w:numId w:val="111"/>
+        </w:numPr>
+      </w:pPr>
+      <w:r>
+        <w:t>RD05: (Borrar cuenta)</w:t>
+      </w:r>
+    </w:p>
+    <w:p>
+      <w:pPr>
+        <w:pStyle w:val="Prrafodelista"/>
+        <w:numPr>
+          <w:ilvl w:val="1"/>
+          <w:numId w:val="111"/>
+        </w:numPr>
+      </w:pPr>
+      <w:proofErr w:type="spellStart"/>
+      <w:r>
+        <w:t>Nombre_usuario</w:t>
+      </w:r>
+      <w:proofErr w:type="spellEnd"/>
+      <w:r>
+        <w:t>, contraseña, email.</w:t>
+      </w:r>
+    </w:p>
+    <w:p>
+      <w:pPr>
+        <w:pStyle w:val="Prrafodelista"/>
+        <w:numPr>
+          <w:ilvl w:val="0"/>
+          <w:numId w:val="111"/>
+        </w:numPr>
+      </w:pPr>
+      <w:r>
+        <w:t xml:space="preserve">RD06: </w:t>
+      </w:r>
+      <w:r>
+        <w:t>(Crear Personaje)</w:t>
+      </w:r>
+    </w:p>
+    <w:p>
+      <w:pPr>
+        <w:pStyle w:val="Prrafodelista"/>
+        <w:numPr>
+          <w:ilvl w:val="1"/>
+          <w:numId w:val="111"/>
+        </w:numPr>
+      </w:pPr>
+      <w:proofErr w:type="spellStart"/>
+      <w:r>
+        <w:t>Nombre_personaje</w:t>
+      </w:r>
+      <w:proofErr w:type="spellEnd"/>
+      <w:r>
+        <w:t>, sexo, raza, tipo</w:t>
+      </w:r>
+    </w:p>
+    <w:p>
+      <w:pPr>
+        <w:pStyle w:val="Prrafodelista"/>
+        <w:numPr>
+          <w:ilvl w:val="0"/>
+          <w:numId w:val="111"/>
+        </w:numPr>
+      </w:pPr>
+      <w:r>
+        <w:t>RD07: (Manejo Personaje)</w:t>
+      </w:r>
+    </w:p>
+    <w:p>
+      <w:pPr>
+        <w:pStyle w:val="Prrafodelista"/>
+        <w:numPr>
+          <w:ilvl w:val="1"/>
+          <w:numId w:val="111"/>
+        </w:numPr>
+      </w:pPr>
+      <w:proofErr w:type="spellStart"/>
+      <w:r>
+        <w:t>Nombre_personaje</w:t>
+      </w:r>
+      <w:proofErr w:type="spellEnd"/>
+      <w:r>
+        <w:t>, sexo, raza, tipo</w:t>
+      </w:r>
+    </w:p>
+    <w:p>
+      <w:pPr>
+        <w:pStyle w:val="Prrafodelista"/>
+        <w:numPr>
+          <w:ilvl w:val="0"/>
+          <w:numId w:val="111"/>
+        </w:numPr>
+      </w:pPr>
+      <w:r>
+        <w:t>RD08:</w:t>
+      </w:r>
+      <w:bookmarkStart w:id="9" w:name="_GoBack"/>
       <w:bookmarkEnd w:id="9"/>
-      <w:r>
-        <w:t>Gestión clientes:</w:t>
-      </w:r>
-      <w:bookmarkEnd w:id="10"/>
-    </w:p>
-    <w:p>
-      <w:pPr>
-        <w:pStyle w:val="Ttulo5"/>
-      </w:pPr>
-      <w:bookmarkStart w:id="11" w:name="_Matriculación:"/>
-      <w:bookmarkEnd w:id="11"/>
-      <w:r>
-        <w:t>Matriculación:</w:t>
-      </w:r>
-    </w:p>
-    <w:p>
-      <w:pPr>
-        <w:pStyle w:val="Ttulo6"/>
-        <w:jc w:val="both"/>
-      </w:pPr>
-      <w:r>
-        <w:t>La matriculación de un cliente la llevará a cabo únicamente el administrador del sistema.</w:t>
-      </w:r>
-    </w:p>
-    <w:p>
-      <w:pPr>
-        <w:pStyle w:val="Ttulo6"/>
+    </w:p>
+    <w:p>
+      <w:pPr>
+        <w:pStyle w:val="Prrafodelista"/>
+        <w:numPr>
+          <w:ilvl w:val="1"/>
+          <w:numId w:val="111"/>
+        </w:numPr>
+      </w:pPr>
+    </w:p>
+    <w:p/>
+    <w:p/>
+    <w:p/>
+    <w:p/>
+    <w:p>
+      <w:pPr>
+        <w:pStyle w:val="Prrafodelista"/>
         <w:numPr>
           <w:ilvl w:val="0"/>
-          <w:numId w:val="0"/>
-        </w:numPr>
-        <w:ind w:left="1800"/>
-        <w:jc w:val="both"/>
-      </w:pPr>
-      <w:r>
-        <w:t xml:space="preserve"> </w:t>
-      </w:r>
-      <w:r>
-        <w:tab/>
-      </w:r>
-    </w:p>
-    <w:p>
-      <w:pPr>
-        <w:pStyle w:val="Ttulo6"/>
-        <w:jc w:val="both"/>
-      </w:pPr>
-      <w:r>
-        <w:t xml:space="preserve"> Se tomarán los datos personales del cliente a matricular e información sobre los grupos y las actividades a las que quiere incorporarse.</w:t>
-      </w:r>
-    </w:p>
-    <w:p>
-      <w:pPr>
-        <w:jc w:val="both"/>
-      </w:pPr>
-    </w:p>
-    <w:p>
-      <w:pPr>
-        <w:pStyle w:val="Ttulo6"/>
-        <w:jc w:val="both"/>
-      </w:pPr>
-      <w:r>
-        <w:t>Una vez metidos los datos por el administrador, se podrá generar una copia impresa para entregar al cliente, para que así en caso de que haya erratas puedan ser corregidas.</w:t>
-      </w:r>
-    </w:p>
-    <w:p>
-      <w:pPr>
-        <w:jc w:val="both"/>
-      </w:pPr>
-    </w:p>
-    <w:p>
-      <w:pPr>
-        <w:pStyle w:val="Ttulo6"/>
-        <w:jc w:val="both"/>
-      </w:pPr>
-      <w:r>
-        <w:t>Una vez matriculado el cliente se le registrará el sistema.</w:t>
-      </w:r>
-    </w:p>
-    <w:p>
-      <w:pPr>
-        <w:jc w:val="both"/>
-      </w:pPr>
-    </w:p>
-    <w:p>
-      <w:pPr>
-        <w:pStyle w:val="Ttulo6"/>
-        <w:jc w:val="both"/>
-      </w:pPr>
-      <w:r>
-        <w:t>El DNI se tomará como identificación y se le proporcionará una contraseña para poder identificarse en los terminales del gimnasio de forma interactiva.</w:t>
-      </w:r>
-    </w:p>
-    <w:p>
-      <w:pPr>
-        <w:pStyle w:val="Ttulo6"/>
-        <w:numPr>
-          <w:ilvl w:val="0"/>
-          <w:numId w:val="0"/>
-        </w:numPr>
-        <w:ind w:left="1800"/>
-        <w:jc w:val="both"/>
-      </w:pPr>
-      <w:r>
-        <w:tab/>
-      </w:r>
-    </w:p>
-    <w:p>
-      <w:pPr>
-        <w:pStyle w:val="Ttulo6"/>
-        <w:jc w:val="both"/>
-      </w:pPr>
-      <w:r>
-        <w:t>Al cliente se le asignará un monitor para que gestione su plan de entrenamiento y lo asesore durante los ejercicios.</w:t>
-      </w:r>
-    </w:p>
-    <w:p>
-      <w:pPr>
-        <w:pStyle w:val="Ttulo6"/>
-        <w:numPr>
-          <w:ilvl w:val="0"/>
-          <w:numId w:val="0"/>
-        </w:numPr>
-        <w:ind w:left="1440"/>
-        <w:jc w:val="both"/>
-      </w:pPr>
-      <w:r>
-        <w:tab/>
-      </w:r>
-      <w:r>
-        <w:tab/>
-      </w:r>
-    </w:p>
-    <w:p>
-      <w:pPr>
-        <w:pStyle w:val="Ttulo6"/>
-        <w:numPr>
-          <w:ilvl w:val="0"/>
-          <w:numId w:val="0"/>
-        </w:numPr>
-        <w:ind w:left="1800"/>
-        <w:jc w:val="both"/>
-        <w:rPr>
-          <w:u w:val="single"/>
-        </w:rPr>
-      </w:pPr>
-      <w:r>
-        <w:rPr>
-          <w:u w:val="single"/>
-        </w:rPr>
-        <w:t xml:space="preserve">Requisitos: </w:t>
-      </w:r>
-    </w:p>
-    <w:p>
-      <w:pPr>
-        <w:pStyle w:val="Ttulo6"/>
-        <w:numPr>
-          <w:ilvl w:val="0"/>
-          <w:numId w:val="0"/>
-        </w:numPr>
-        <w:ind w:left="2124"/>
-        <w:jc w:val="both"/>
-      </w:pPr>
-      <w:r>
-        <w:t>Es requisito imprescindible que el cliente realice el pago en el momento de la matriculación.</w:t>
-      </w:r>
-    </w:p>
-    <w:p>
-      <w:pPr>
-        <w:jc w:val="both"/>
-      </w:pPr>
-    </w:p>
-    <w:p>
-      <w:pPr>
-        <w:pStyle w:val="Ttulo6"/>
-        <w:numPr>
-          <w:ilvl w:val="0"/>
-          <w:numId w:val="3"/>
-        </w:numPr>
-        <w:jc w:val="both"/>
-        <w:rPr>
-          <w:b/>
-        </w:rPr>
-      </w:pPr>
-      <w:r>
-        <w:rPr>
-          <w:rStyle w:val="Ttulo5Car"/>
-          <w:sz w:val="22"/>
-          <w:szCs w:val="22"/>
-        </w:rPr>
-        <w:t>Consulta</w:t>
-      </w:r>
-      <w:r>
-        <w:rPr>
-          <w:b/>
-        </w:rPr>
-        <w:t>:</w:t>
-      </w:r>
-    </w:p>
-    <w:p>
-      <w:pPr>
-        <w:pStyle w:val="Ttulo6"/>
-        <w:numPr>
-          <w:ilvl w:val="0"/>
-          <w:numId w:val="0"/>
-        </w:numPr>
-        <w:ind w:left="1800"/>
-        <w:jc w:val="both"/>
-      </w:pPr>
-    </w:p>
-    <w:p>
-      <w:pPr>
-        <w:pStyle w:val="Ttulo6"/>
-        <w:jc w:val="both"/>
-      </w:pPr>
-      <w:r>
-        <w:t>El administrador podrá consultar la ficha de un cliente determinado para acceder a sus datos.</w:t>
-      </w:r>
-    </w:p>
-    <w:p>
-      <w:pPr>
-        <w:jc w:val="both"/>
-      </w:pPr>
-    </w:p>
-    <w:p>
-      <w:pPr>
-        <w:pStyle w:val="Ttulo6"/>
-        <w:jc w:val="both"/>
-      </w:pPr>
-      <w:r>
-        <w:t>Se buscará al cliente por medio de su DNI o de su nombre completo.</w:t>
-      </w:r>
-    </w:p>
-    <w:p>
-      <w:pPr>
-        <w:jc w:val="both"/>
-      </w:pPr>
-    </w:p>
-    <w:p>
-      <w:pPr>
-        <w:pStyle w:val="Ttulo5"/>
-        <w:numPr>
-          <w:ilvl w:val="0"/>
-          <w:numId w:val="0"/>
-        </w:numPr>
-        <w:ind w:left="1080"/>
-      </w:pPr>
-    </w:p>
-    <w:p>
-      <w:pPr>
-        <w:pStyle w:val="Ttulo5"/>
-        <w:numPr>
-          <w:ilvl w:val="0"/>
-          <w:numId w:val="0"/>
-        </w:numPr>
-        <w:ind w:left="1080"/>
-      </w:pPr>
-    </w:p>
+          <w:numId w:val="111"/>
+        </w:numPr>
+      </w:pPr>
+      <w:r>
+        <w:t>R</w:t>
+      </w:r>
+      <w:r>
+        <w:t>S01</w:t>
+      </w:r>
+      <w:r>
+        <w:t xml:space="preserve">: </w:t>
+      </w:r>
+    </w:p>
+    <w:p>
+      <w:pPr>
+        <w:pStyle w:val="Prrafodelista"/>
+        <w:numPr>
+          <w:ilvl w:val="1"/>
+          <w:numId w:val="111"/>
+        </w:numPr>
+      </w:pPr>
+      <w:r>
+        <w:t>Nombre, apellidos.</w:t>
+      </w:r>
+    </w:p>
+    <w:p/>
     <w:sectPr>
       <w:headerReference w:type="even" r:id="rId14"/>
       <w:headerReference w:type="default" r:id="rId15"/>
@@ -1938,7 +3930,7 @@
             <w:sz w:val="22"/>
             <w:szCs w:val="22"/>
           </w:rPr>
-          <w:t>2</w:t>
+          <w:t>10</w:t>
         </w:r>
         <w:r>
           <w:rPr>
@@ -2087,7 +4079,7 @@
             <w:noProof/>
             <w:color w:val="FFFFFF" w:themeColor="background1"/>
           </w:rPr>
-          <w:t>3</w:t>
+          <w:t>9</w:t>
         </w:r>
         <w:r>
           <w:rPr>
@@ -6229,6 +8221,118 @@
     </w:lvl>
   </w:abstractNum>
   <w:abstractNum w:abstractNumId="40">
+    <w:nsid w:val="26B07586"/>
+    <w:multiLevelType w:val="hybridMultilevel"/>
+    <w:tmpl w:val="B7B05238"/>
+    <w:lvl w:ilvl="0" w:tplc="4D8677E2">
+      <w:numFmt w:val="bullet"/>
+      <w:lvlText w:val="-"/>
+      <w:lvlJc w:val="left"/>
+      <w:pPr>
+        <w:ind w:left="1068" w:hanging="360"/>
+      </w:pPr>
+      <w:rPr>
+        <w:rFonts w:ascii="Times New Roman" w:eastAsia="Times New Roman" w:hAnsi="Times New Roman" w:cs="Times New Roman" w:hint="default"/>
+      </w:rPr>
+    </w:lvl>
+    <w:lvl w:ilvl="1" w:tplc="0C0A0003" w:tentative="1">
+      <w:start w:val="1"/>
+      <w:numFmt w:val="bullet"/>
+      <w:lvlText w:val="o"/>
+      <w:lvlJc w:val="left"/>
+      <w:pPr>
+        <w:ind w:left="1788" w:hanging="360"/>
+      </w:pPr>
+      <w:rPr>
+        <w:rFonts w:ascii="Courier New" w:hAnsi="Courier New" w:cs="Courier New" w:hint="default"/>
+      </w:rPr>
+    </w:lvl>
+    <w:lvl w:ilvl="2" w:tplc="0C0A0005" w:tentative="1">
+      <w:start w:val="1"/>
+      <w:numFmt w:val="bullet"/>
+      <w:lvlText w:val=""/>
+      <w:lvlJc w:val="left"/>
+      <w:pPr>
+        <w:ind w:left="2508" w:hanging="360"/>
+      </w:pPr>
+      <w:rPr>
+        <w:rFonts w:ascii="Wingdings" w:hAnsi="Wingdings" w:hint="default"/>
+      </w:rPr>
+    </w:lvl>
+    <w:lvl w:ilvl="3" w:tplc="0C0A0001" w:tentative="1">
+      <w:start w:val="1"/>
+      <w:numFmt w:val="bullet"/>
+      <w:lvlText w:val=""/>
+      <w:lvlJc w:val="left"/>
+      <w:pPr>
+        <w:ind w:left="3228" w:hanging="360"/>
+      </w:pPr>
+      <w:rPr>
+        <w:rFonts w:ascii="Symbol" w:hAnsi="Symbol" w:hint="default"/>
+      </w:rPr>
+    </w:lvl>
+    <w:lvl w:ilvl="4" w:tplc="0C0A0003" w:tentative="1">
+      <w:start w:val="1"/>
+      <w:numFmt w:val="bullet"/>
+      <w:lvlText w:val="o"/>
+      <w:lvlJc w:val="left"/>
+      <w:pPr>
+        <w:ind w:left="3948" w:hanging="360"/>
+      </w:pPr>
+      <w:rPr>
+        <w:rFonts w:ascii="Courier New" w:hAnsi="Courier New" w:cs="Courier New" w:hint="default"/>
+      </w:rPr>
+    </w:lvl>
+    <w:lvl w:ilvl="5" w:tplc="0C0A0005" w:tentative="1">
+      <w:start w:val="1"/>
+      <w:numFmt w:val="bullet"/>
+      <w:lvlText w:val=""/>
+      <w:lvlJc w:val="left"/>
+      <w:pPr>
+        <w:ind w:left="4668" w:hanging="360"/>
+      </w:pPr>
+      <w:rPr>
+        <w:rFonts w:ascii="Wingdings" w:hAnsi="Wingdings" w:hint="default"/>
+      </w:rPr>
+    </w:lvl>
+    <w:lvl w:ilvl="6" w:tplc="0C0A0001" w:tentative="1">
+      <w:start w:val="1"/>
+      <w:numFmt w:val="bullet"/>
+      <w:lvlText w:val=""/>
+      <w:lvlJc w:val="left"/>
+      <w:pPr>
+        <w:ind w:left="5388" w:hanging="360"/>
+      </w:pPr>
+      <w:rPr>
+        <w:rFonts w:ascii="Symbol" w:hAnsi="Symbol" w:hint="default"/>
+      </w:rPr>
+    </w:lvl>
+    <w:lvl w:ilvl="7" w:tplc="0C0A0003" w:tentative="1">
+      <w:start w:val="1"/>
+      <w:numFmt w:val="bullet"/>
+      <w:lvlText w:val="o"/>
+      <w:lvlJc w:val="left"/>
+      <w:pPr>
+        <w:ind w:left="6108" w:hanging="360"/>
+      </w:pPr>
+      <w:rPr>
+        <w:rFonts w:ascii="Courier New" w:hAnsi="Courier New" w:cs="Courier New" w:hint="default"/>
+      </w:rPr>
+    </w:lvl>
+    <w:lvl w:ilvl="8" w:tplc="0C0A0005" w:tentative="1">
+      <w:start w:val="1"/>
+      <w:numFmt w:val="bullet"/>
+      <w:lvlText w:val=""/>
+      <w:lvlJc w:val="left"/>
+      <w:pPr>
+        <w:ind w:left="6828" w:hanging="360"/>
+      </w:pPr>
+      <w:rPr>
+        <w:rFonts w:ascii="Wingdings" w:hAnsi="Wingdings" w:hint="default"/>
+      </w:rPr>
+    </w:lvl>
+  </w:abstractNum>
+  <w:abstractNum w:abstractNumId="41">
     <w:nsid w:val="278D0684"/>
     <w:multiLevelType w:val="hybridMultilevel"/>
     <w:tmpl w:val="E0501146"/>
@@ -6317,7 +8421,7 @@
       </w:pPr>
     </w:lvl>
   </w:abstractNum>
-  <w:abstractNum w:abstractNumId="41">
+  <w:abstractNum w:abstractNumId="42">
     <w:nsid w:val="27937687"/>
     <w:multiLevelType w:val="hybridMultilevel"/>
     <w:tmpl w:val="DA0241B8"/>
@@ -6403,7 +8507,7 @@
       </w:pPr>
     </w:lvl>
   </w:abstractNum>
-  <w:abstractNum w:abstractNumId="42">
+  <w:abstractNum w:abstractNumId="43">
     <w:nsid w:val="27BE4D63"/>
     <w:multiLevelType w:val="hybridMultilevel"/>
     <w:tmpl w:val="5DA4CE16"/>
@@ -6516,7 +8620,7 @@
       </w:rPr>
     </w:lvl>
   </w:abstractNum>
-  <w:abstractNum w:abstractNumId="43">
+  <w:abstractNum w:abstractNumId="44">
     <w:nsid w:val="29002429"/>
     <w:multiLevelType w:val="hybridMultilevel"/>
     <w:tmpl w:val="22DCB5D6"/>
@@ -6605,7 +8709,7 @@
       </w:pPr>
     </w:lvl>
   </w:abstractNum>
-  <w:abstractNum w:abstractNumId="44">
+  <w:abstractNum w:abstractNumId="45">
     <w:nsid w:val="29A96DB7"/>
     <w:multiLevelType w:val="hybridMultilevel"/>
     <w:tmpl w:val="95B859D0"/>
@@ -6694,7 +8798,7 @@
       </w:pPr>
     </w:lvl>
   </w:abstractNum>
-  <w:abstractNum w:abstractNumId="45">
+  <w:abstractNum w:abstractNumId="46">
     <w:nsid w:val="29B257DF"/>
     <w:multiLevelType w:val="hybridMultilevel"/>
     <w:tmpl w:val="5D68DC26"/>
@@ -6783,7 +8887,7 @@
       </w:pPr>
     </w:lvl>
   </w:abstractNum>
-  <w:abstractNum w:abstractNumId="46">
+  <w:abstractNum w:abstractNumId="47">
     <w:nsid w:val="2A3268BA"/>
     <w:multiLevelType w:val="multilevel"/>
     <w:tmpl w:val="7902CC24"/>
@@ -6896,7 +9000,7 @@
       </w:rPr>
     </w:lvl>
   </w:abstractNum>
-  <w:abstractNum w:abstractNumId="47">
+  <w:abstractNum w:abstractNumId="48">
     <w:nsid w:val="2C1B35E6"/>
     <w:multiLevelType w:val="hybridMultilevel"/>
     <w:tmpl w:val="EEB42844"/>
@@ -7008,7 +9112,7 @@
       </w:rPr>
     </w:lvl>
   </w:abstractNum>
-  <w:abstractNum w:abstractNumId="48">
+  <w:abstractNum w:abstractNumId="49">
     <w:nsid w:val="2E23289E"/>
     <w:multiLevelType w:val="hybridMultilevel"/>
     <w:tmpl w:val="5D68DC26"/>
@@ -7097,7 +9201,7 @@
       </w:pPr>
     </w:lvl>
   </w:abstractNum>
-  <w:abstractNum w:abstractNumId="49">
+  <w:abstractNum w:abstractNumId="50">
     <w:nsid w:val="2E5C3920"/>
     <w:multiLevelType w:val="hybridMultilevel"/>
     <w:tmpl w:val="1C1CA06C"/>
@@ -7212,7 +9316,7 @@
       </w:rPr>
     </w:lvl>
   </w:abstractNum>
-  <w:abstractNum w:abstractNumId="50">
+  <w:abstractNum w:abstractNumId="51">
     <w:nsid w:val="2E744D0E"/>
     <w:multiLevelType w:val="multilevel"/>
     <w:tmpl w:val="8C0C2F40"/>
@@ -7325,7 +9429,7 @@
       </w:rPr>
     </w:lvl>
   </w:abstractNum>
-  <w:abstractNum w:abstractNumId="51">
+  <w:abstractNum w:abstractNumId="52">
     <w:nsid w:val="2E8269B3"/>
     <w:multiLevelType w:val="multilevel"/>
     <w:tmpl w:val="70C0DAE0"/>
@@ -7438,7 +9542,7 @@
       </w:rPr>
     </w:lvl>
   </w:abstractNum>
-  <w:abstractNum w:abstractNumId="52">
+  <w:abstractNum w:abstractNumId="53">
     <w:nsid w:val="327C0655"/>
     <w:multiLevelType w:val="multilevel"/>
     <w:tmpl w:val="C836681E"/>
@@ -7559,7 +9663,7 @@
       </w:rPr>
     </w:lvl>
   </w:abstractNum>
-  <w:abstractNum w:abstractNumId="53">
+  <w:abstractNum w:abstractNumId="54">
     <w:nsid w:val="32A40748"/>
     <w:multiLevelType w:val="hybridMultilevel"/>
     <w:tmpl w:val="F56A9C46"/>
@@ -7672,7 +9776,7 @@
       </w:rPr>
     </w:lvl>
   </w:abstractNum>
-  <w:abstractNum w:abstractNumId="54">
+  <w:abstractNum w:abstractNumId="55">
     <w:nsid w:val="345840D6"/>
     <w:multiLevelType w:val="hybridMultilevel"/>
     <w:tmpl w:val="5D68DC26"/>
@@ -7761,7 +9865,7 @@
       </w:pPr>
     </w:lvl>
   </w:abstractNum>
-  <w:abstractNum w:abstractNumId="55">
+  <w:abstractNum w:abstractNumId="56">
     <w:nsid w:val="34985E61"/>
     <w:multiLevelType w:val="hybridMultilevel"/>
     <w:tmpl w:val="95B859D0"/>
@@ -7850,7 +9954,7 @@
       </w:pPr>
     </w:lvl>
   </w:abstractNum>
-  <w:abstractNum w:abstractNumId="56">
+  <w:abstractNum w:abstractNumId="57">
     <w:nsid w:val="3ACC5B5F"/>
     <w:multiLevelType w:val="hybridMultilevel"/>
     <w:tmpl w:val="5D68DC26"/>
@@ -7939,7 +10043,7 @@
       </w:pPr>
     </w:lvl>
   </w:abstractNum>
-  <w:abstractNum w:abstractNumId="57">
+  <w:abstractNum w:abstractNumId="58">
     <w:nsid w:val="3AD126CD"/>
     <w:multiLevelType w:val="hybridMultilevel"/>
     <w:tmpl w:val="E0501146"/>
@@ -8028,7 +10132,7 @@
       </w:pPr>
     </w:lvl>
   </w:abstractNum>
-  <w:abstractNum w:abstractNumId="58">
+  <w:abstractNum w:abstractNumId="59">
     <w:nsid w:val="3B88069F"/>
     <w:multiLevelType w:val="multilevel"/>
     <w:tmpl w:val="642A12B8"/>
@@ -8141,7 +10245,7 @@
       </w:rPr>
     </w:lvl>
   </w:abstractNum>
-  <w:abstractNum w:abstractNumId="59">
+  <w:abstractNum w:abstractNumId="60">
     <w:nsid w:val="3DDB4A75"/>
     <w:multiLevelType w:val="multilevel"/>
     <w:tmpl w:val="26B8CDAA"/>
@@ -8254,7 +10358,7 @@
       </w:rPr>
     </w:lvl>
   </w:abstractNum>
-  <w:abstractNum w:abstractNumId="60">
+  <w:abstractNum w:abstractNumId="61">
     <w:nsid w:val="3E26042A"/>
     <w:multiLevelType w:val="multilevel"/>
     <w:tmpl w:val="97CAB320"/>
@@ -8367,7 +10471,7 @@
       </w:rPr>
     </w:lvl>
   </w:abstractNum>
-  <w:abstractNum w:abstractNumId="61">
+  <w:abstractNum w:abstractNumId="62">
     <w:nsid w:val="446236F0"/>
     <w:multiLevelType w:val="hybridMultilevel"/>
     <w:tmpl w:val="A37684A4"/>
@@ -8479,7 +10583,7 @@
       </w:rPr>
     </w:lvl>
   </w:abstractNum>
-  <w:abstractNum w:abstractNumId="62">
+  <w:abstractNum w:abstractNumId="63">
     <w:nsid w:val="45C26DB1"/>
     <w:multiLevelType w:val="hybridMultilevel"/>
     <w:tmpl w:val="0206F44C"/>
@@ -8568,7 +10672,7 @@
       </w:pPr>
     </w:lvl>
   </w:abstractNum>
-  <w:abstractNum w:abstractNumId="63">
+  <w:abstractNum w:abstractNumId="64">
     <w:nsid w:val="46FC6800"/>
     <w:multiLevelType w:val="multilevel"/>
     <w:tmpl w:val="DDA8117A"/>
@@ -8681,7 +10785,7 @@
       </w:rPr>
     </w:lvl>
   </w:abstractNum>
-  <w:abstractNum w:abstractNumId="64">
+  <w:abstractNum w:abstractNumId="65">
     <w:nsid w:val="480405C5"/>
     <w:multiLevelType w:val="hybridMultilevel"/>
     <w:tmpl w:val="1804C1EE"/>
@@ -8770,7 +10874,7 @@
       </w:pPr>
     </w:lvl>
   </w:abstractNum>
-  <w:abstractNum w:abstractNumId="65">
+  <w:abstractNum w:abstractNumId="66">
     <w:nsid w:val="49243ED5"/>
     <w:multiLevelType w:val="hybridMultilevel"/>
     <w:tmpl w:val="46884446"/>
@@ -8883,7 +10987,7 @@
       </w:rPr>
     </w:lvl>
   </w:abstractNum>
-  <w:abstractNum w:abstractNumId="66">
+  <w:abstractNum w:abstractNumId="67">
     <w:nsid w:val="493533A7"/>
     <w:multiLevelType w:val="hybridMultilevel"/>
     <w:tmpl w:val="E0501146"/>
@@ -8972,7 +11076,7 @@
       </w:pPr>
     </w:lvl>
   </w:abstractNum>
-  <w:abstractNum w:abstractNumId="67">
+  <w:abstractNum w:abstractNumId="68">
     <w:nsid w:val="49381F5B"/>
     <w:multiLevelType w:val="hybridMultilevel"/>
     <w:tmpl w:val="315AB804"/>
@@ -9061,7 +11165,7 @@
       </w:pPr>
     </w:lvl>
   </w:abstractNum>
-  <w:abstractNum w:abstractNumId="68">
+  <w:abstractNum w:abstractNumId="69">
     <w:nsid w:val="4B570239"/>
     <w:multiLevelType w:val="hybridMultilevel"/>
     <w:tmpl w:val="E0501146"/>
@@ -9150,7 +11254,7 @@
       </w:pPr>
     </w:lvl>
   </w:abstractNum>
-  <w:abstractNum w:abstractNumId="69">
+  <w:abstractNum w:abstractNumId="70">
     <w:nsid w:val="4B5C3F50"/>
     <w:multiLevelType w:val="hybridMultilevel"/>
     <w:tmpl w:val="3D0C7FEC"/>
@@ -9239,7 +11343,7 @@
       </w:pPr>
     </w:lvl>
   </w:abstractNum>
-  <w:abstractNum w:abstractNumId="70">
+  <w:abstractNum w:abstractNumId="71">
     <w:nsid w:val="4F134CA9"/>
     <w:multiLevelType w:val="hybridMultilevel"/>
     <w:tmpl w:val="5D68DC26"/>
@@ -9328,7 +11432,7 @@
       </w:pPr>
     </w:lvl>
   </w:abstractNum>
-  <w:abstractNum w:abstractNumId="71">
+  <w:abstractNum w:abstractNumId="72">
     <w:nsid w:val="4F582E83"/>
     <w:multiLevelType w:val="hybridMultilevel"/>
     <w:tmpl w:val="5D68DC26"/>
@@ -9417,7 +11521,7 @@
       </w:pPr>
     </w:lvl>
   </w:abstractNum>
-  <w:abstractNum w:abstractNumId="72">
+  <w:abstractNum w:abstractNumId="73">
     <w:nsid w:val="510624F6"/>
     <w:multiLevelType w:val="hybridMultilevel"/>
     <w:tmpl w:val="77DE236E"/>
@@ -9506,7 +11610,7 @@
       </w:pPr>
     </w:lvl>
   </w:abstractNum>
-  <w:abstractNum w:abstractNumId="73">
+  <w:abstractNum w:abstractNumId="74">
     <w:nsid w:val="51DF318A"/>
     <w:multiLevelType w:val="multilevel"/>
     <w:tmpl w:val="C836681E"/>
@@ -9627,7 +11731,7 @@
       </w:rPr>
     </w:lvl>
   </w:abstractNum>
-  <w:abstractNum w:abstractNumId="74">
+  <w:abstractNum w:abstractNumId="75">
     <w:nsid w:val="527060A8"/>
     <w:multiLevelType w:val="hybridMultilevel"/>
     <w:tmpl w:val="7FC41BA6"/>
@@ -9739,7 +11843,7 @@
       </w:rPr>
     </w:lvl>
   </w:abstractNum>
-  <w:abstractNum w:abstractNumId="75">
+  <w:abstractNum w:abstractNumId="76">
     <w:nsid w:val="52CA5A1D"/>
     <w:multiLevelType w:val="hybridMultilevel"/>
     <w:tmpl w:val="35F0C360"/>
@@ -9855,7 +11959,7 @@
       </w:rPr>
     </w:lvl>
   </w:abstractNum>
-  <w:abstractNum w:abstractNumId="76">
+  <w:abstractNum w:abstractNumId="77">
     <w:nsid w:val="53650BEF"/>
     <w:multiLevelType w:val="hybridMultilevel"/>
     <w:tmpl w:val="6AAA8320"/>
@@ -9967,7 +12071,7 @@
       </w:rPr>
     </w:lvl>
   </w:abstractNum>
-  <w:abstractNum w:abstractNumId="77">
+  <w:abstractNum w:abstractNumId="78">
     <w:nsid w:val="53907800"/>
     <w:multiLevelType w:val="hybridMultilevel"/>
     <w:tmpl w:val="5D68DC26"/>
@@ -10056,7 +12160,7 @@
       </w:pPr>
     </w:lvl>
   </w:abstractNum>
-  <w:abstractNum w:abstractNumId="78">
+  <w:abstractNum w:abstractNumId="79">
     <w:nsid w:val="539A0FC2"/>
     <w:multiLevelType w:val="multilevel"/>
     <w:tmpl w:val="601CB17C"/>
@@ -10169,7 +12273,7 @@
       </w:rPr>
     </w:lvl>
   </w:abstractNum>
-  <w:abstractNum w:abstractNumId="79">
+  <w:abstractNum w:abstractNumId="80">
     <w:nsid w:val="53E66511"/>
     <w:multiLevelType w:val="hybridMultilevel"/>
     <w:tmpl w:val="5D68DC26"/>
@@ -10258,7 +12362,7 @@
       </w:pPr>
     </w:lvl>
   </w:abstractNum>
-  <w:abstractNum w:abstractNumId="80">
+  <w:abstractNum w:abstractNumId="81">
     <w:nsid w:val="53FA7605"/>
     <w:multiLevelType w:val="hybridMultilevel"/>
     <w:tmpl w:val="73CCF2CE"/>
@@ -10370,7 +12474,7 @@
       </w:rPr>
     </w:lvl>
   </w:abstractNum>
-  <w:abstractNum w:abstractNumId="81">
+  <w:abstractNum w:abstractNumId="82">
     <w:nsid w:val="547B3A1F"/>
     <w:multiLevelType w:val="hybridMultilevel"/>
     <w:tmpl w:val="A6E8BA48"/>
@@ -10483,7 +12587,7 @@
       </w:rPr>
     </w:lvl>
   </w:abstractNum>
-  <w:abstractNum w:abstractNumId="82">
+  <w:abstractNum w:abstractNumId="83">
     <w:nsid w:val="54DB2B62"/>
     <w:multiLevelType w:val="hybridMultilevel"/>
     <w:tmpl w:val="5D68DC26"/>
@@ -10572,7 +12676,7 @@
       </w:pPr>
     </w:lvl>
   </w:abstractNum>
-  <w:abstractNum w:abstractNumId="83">
+  <w:abstractNum w:abstractNumId="84">
     <w:nsid w:val="57EF4732"/>
     <w:multiLevelType w:val="hybridMultilevel"/>
     <w:tmpl w:val="F7425BEE"/>
@@ -10661,7 +12765,7 @@
       </w:pPr>
     </w:lvl>
   </w:abstractNum>
-  <w:abstractNum w:abstractNumId="84">
+  <w:abstractNum w:abstractNumId="85">
     <w:nsid w:val="5C7E21D9"/>
     <w:multiLevelType w:val="multilevel"/>
     <w:tmpl w:val="A7E46016"/>
@@ -10774,7 +12878,7 @@
       </w:rPr>
     </w:lvl>
   </w:abstractNum>
-  <w:abstractNum w:abstractNumId="85">
+  <w:abstractNum w:abstractNumId="86">
     <w:nsid w:val="5E110328"/>
     <w:multiLevelType w:val="hybridMultilevel"/>
     <w:tmpl w:val="95B859D0"/>
@@ -10863,7 +12967,7 @@
       </w:pPr>
     </w:lvl>
   </w:abstractNum>
-  <w:abstractNum w:abstractNumId="86">
+  <w:abstractNum w:abstractNumId="87">
     <w:nsid w:val="5E907467"/>
     <w:multiLevelType w:val="multilevel"/>
     <w:tmpl w:val="D8F4A7C6"/>
@@ -10976,7 +13080,7 @@
       </w:rPr>
     </w:lvl>
   </w:abstractNum>
-  <w:abstractNum w:abstractNumId="87">
+  <w:abstractNum w:abstractNumId="88">
     <w:nsid w:val="60001FA6"/>
     <w:multiLevelType w:val="hybridMultilevel"/>
     <w:tmpl w:val="5D68DC26"/>
@@ -11065,7 +13169,7 @@
       </w:pPr>
     </w:lvl>
   </w:abstractNum>
-  <w:abstractNum w:abstractNumId="88">
+  <w:abstractNum w:abstractNumId="89">
     <w:nsid w:val="62714DC9"/>
     <w:multiLevelType w:val="hybridMultilevel"/>
     <w:tmpl w:val="9FE6CE0E"/>
@@ -11178,7 +13282,7 @@
       </w:rPr>
     </w:lvl>
   </w:abstractNum>
-  <w:abstractNum w:abstractNumId="89">
+  <w:abstractNum w:abstractNumId="90">
     <w:nsid w:val="63190DDF"/>
     <w:multiLevelType w:val="hybridMultilevel"/>
     <w:tmpl w:val="5D68DC26"/>
@@ -11267,7 +13371,7 @@
       </w:pPr>
     </w:lvl>
   </w:abstractNum>
-  <w:abstractNum w:abstractNumId="90">
+  <w:abstractNum w:abstractNumId="91">
     <w:nsid w:val="65ED7C2F"/>
     <w:multiLevelType w:val="hybridMultilevel"/>
     <w:tmpl w:val="5D68DC26"/>
@@ -11356,7 +13460,7 @@
       </w:pPr>
     </w:lvl>
   </w:abstractNum>
-  <w:abstractNum w:abstractNumId="91">
+  <w:abstractNum w:abstractNumId="92">
     <w:nsid w:val="65FB0D46"/>
     <w:multiLevelType w:val="hybridMultilevel"/>
     <w:tmpl w:val="E0501146"/>
@@ -11445,7 +13549,7 @@
       </w:pPr>
     </w:lvl>
   </w:abstractNum>
-  <w:abstractNum w:abstractNumId="92">
+  <w:abstractNum w:abstractNumId="93">
     <w:nsid w:val="6AD0023B"/>
     <w:multiLevelType w:val="hybridMultilevel"/>
     <w:tmpl w:val="8F0C5C4A"/>
@@ -11531,7 +13635,7 @@
       </w:pPr>
     </w:lvl>
   </w:abstractNum>
-  <w:abstractNum w:abstractNumId="93">
+  <w:abstractNum w:abstractNumId="94">
     <w:nsid w:val="6B1C4C68"/>
     <w:multiLevelType w:val="hybridMultilevel"/>
     <w:tmpl w:val="EEACF2E2"/>
@@ -11620,7 +13724,7 @@
       </w:pPr>
     </w:lvl>
   </w:abstractNum>
-  <w:abstractNum w:abstractNumId="94">
+  <w:abstractNum w:abstractNumId="95">
     <w:nsid w:val="6B82170C"/>
     <w:multiLevelType w:val="hybridMultilevel"/>
     <w:tmpl w:val="CD7A3A82"/>
@@ -11733,7 +13837,7 @@
       </w:rPr>
     </w:lvl>
   </w:abstractNum>
-  <w:abstractNum w:abstractNumId="95">
+  <w:abstractNum w:abstractNumId="96">
     <w:nsid w:val="6BED3831"/>
     <w:multiLevelType w:val="multilevel"/>
     <w:tmpl w:val="55228458"/>
@@ -11848,7 +13952,7 @@
       </w:rPr>
     </w:lvl>
   </w:abstractNum>
-  <w:abstractNum w:abstractNumId="96">
+  <w:abstractNum w:abstractNumId="97">
     <w:nsid w:val="6C540F37"/>
     <w:multiLevelType w:val="hybridMultilevel"/>
     <w:tmpl w:val="C9042DC4"/>
@@ -11960,7 +14064,7 @@
       </w:rPr>
     </w:lvl>
   </w:abstractNum>
-  <w:abstractNum w:abstractNumId="97">
+  <w:abstractNum w:abstractNumId="98">
     <w:nsid w:val="6EF3297B"/>
     <w:multiLevelType w:val="hybridMultilevel"/>
     <w:tmpl w:val="54CEC37E"/>
@@ -12046,7 +14150,7 @@
       </w:pPr>
     </w:lvl>
   </w:abstractNum>
-  <w:abstractNum w:abstractNumId="98">
+  <w:abstractNum w:abstractNumId="99">
     <w:nsid w:val="6FE15BDE"/>
     <w:multiLevelType w:val="hybridMultilevel"/>
     <w:tmpl w:val="5D68DC26"/>
@@ -12135,7 +14239,7 @@
       </w:pPr>
     </w:lvl>
   </w:abstractNum>
-  <w:abstractNum w:abstractNumId="99">
+  <w:abstractNum w:abstractNumId="100">
     <w:nsid w:val="703F6076"/>
     <w:multiLevelType w:val="multilevel"/>
     <w:tmpl w:val="29B2D640"/>
@@ -12248,7 +14352,7 @@
       </w:rPr>
     </w:lvl>
   </w:abstractNum>
-  <w:abstractNum w:abstractNumId="100">
+  <w:abstractNum w:abstractNumId="101">
     <w:nsid w:val="70D32B14"/>
     <w:multiLevelType w:val="hybridMultilevel"/>
     <w:tmpl w:val="82AC71F2"/>
@@ -12337,7 +14441,7 @@
       </w:pPr>
     </w:lvl>
   </w:abstractNum>
-  <w:abstractNum w:abstractNumId="101">
+  <w:abstractNum w:abstractNumId="102">
     <w:nsid w:val="736D6CC1"/>
     <w:multiLevelType w:val="hybridMultilevel"/>
     <w:tmpl w:val="F79017E6"/>
@@ -12426,7 +14530,7 @@
       </w:pPr>
     </w:lvl>
   </w:abstractNum>
-  <w:abstractNum w:abstractNumId="102">
+  <w:abstractNum w:abstractNumId="103">
     <w:nsid w:val="74E41A63"/>
     <w:multiLevelType w:val="hybridMultilevel"/>
     <w:tmpl w:val="5D68DC26"/>
@@ -12515,7 +14619,7 @@
       </w:pPr>
     </w:lvl>
   </w:abstractNum>
-  <w:abstractNum w:abstractNumId="103">
+  <w:abstractNum w:abstractNumId="104">
     <w:nsid w:val="75D122EC"/>
     <w:multiLevelType w:val="hybridMultilevel"/>
     <w:tmpl w:val="5D68DC26"/>
@@ -12604,7 +14708,7 @@
       </w:pPr>
     </w:lvl>
   </w:abstractNum>
-  <w:abstractNum w:abstractNumId="104">
+  <w:abstractNum w:abstractNumId="105">
     <w:nsid w:val="76BF5527"/>
     <w:multiLevelType w:val="hybridMultilevel"/>
     <w:tmpl w:val="5D68DC26"/>
@@ -12693,7 +14797,7 @@
       </w:pPr>
     </w:lvl>
   </w:abstractNum>
-  <w:abstractNum w:abstractNumId="105">
+  <w:abstractNum w:abstractNumId="106">
     <w:nsid w:val="79260068"/>
     <w:multiLevelType w:val="hybridMultilevel"/>
     <w:tmpl w:val="5D68DC26"/>
@@ -12782,7 +14886,7 @@
       </w:pPr>
     </w:lvl>
   </w:abstractNum>
-  <w:abstractNum w:abstractNumId="106">
+  <w:abstractNum w:abstractNumId="107">
     <w:nsid w:val="7C412BC8"/>
     <w:multiLevelType w:val="hybridMultilevel"/>
     <w:tmpl w:val="C5F60FBA"/>
@@ -12871,7 +14975,7 @@
       </w:pPr>
     </w:lvl>
   </w:abstractNum>
-  <w:abstractNum w:abstractNumId="107">
+  <w:abstractNum w:abstractNumId="108">
     <w:nsid w:val="7D3F1F9A"/>
     <w:multiLevelType w:val="hybridMultilevel"/>
     <w:tmpl w:val="95B859D0"/>
@@ -12960,7 +15064,7 @@
       </w:pPr>
     </w:lvl>
   </w:abstractNum>
-  <w:abstractNum w:abstractNumId="108">
+  <w:abstractNum w:abstractNumId="109">
     <w:nsid w:val="7DA91E49"/>
     <w:multiLevelType w:val="hybridMultilevel"/>
     <w:tmpl w:val="F07ED42C"/>
@@ -13049,7 +15153,7 @@
       </w:pPr>
     </w:lvl>
   </w:abstractNum>
-  <w:abstractNum w:abstractNumId="109">
+  <w:abstractNum w:abstractNumId="110">
     <w:nsid w:val="7E63025C"/>
     <w:multiLevelType w:val="multilevel"/>
     <w:tmpl w:val="125222D8"/>
@@ -13162,7 +15266,7 @@
       </w:rPr>
     </w:lvl>
   </w:abstractNum>
-  <w:abstractNum w:abstractNumId="110">
+  <w:abstractNum w:abstractNumId="111">
     <w:nsid w:val="7E7E7A2B"/>
     <w:multiLevelType w:val="hybridMultilevel"/>
     <w:tmpl w:val="E0501146"/>
@@ -13251,7 +15355,7 @@
       </w:pPr>
     </w:lvl>
   </w:abstractNum>
-  <w:abstractNum w:abstractNumId="111">
+  <w:abstractNum w:abstractNumId="112">
     <w:nsid w:val="7F8C00DA"/>
     <w:multiLevelType w:val="hybridMultilevel"/>
     <w:tmpl w:val="5D68DC26"/>
@@ -13341,19 +15445,19 @@
     </w:lvl>
   </w:abstractNum>
   <w:num w:numId="1">
-    <w:abstractNumId w:val="81"/>
+    <w:abstractNumId w:val="82"/>
   </w:num>
   <w:num w:numId="2">
+    <w:abstractNumId w:val="76"/>
+  </w:num>
+  <w:num w:numId="3">
+    <w:abstractNumId w:val="50"/>
+  </w:num>
+  <w:num w:numId="4">
     <w:abstractNumId w:val="75"/>
   </w:num>
-  <w:num w:numId="3">
-    <w:abstractNumId w:val="49"/>
-  </w:num>
-  <w:num w:numId="4">
-    <w:abstractNumId w:val="74"/>
-  </w:num>
   <w:num w:numId="5">
-    <w:abstractNumId w:val="95"/>
+    <w:abstractNumId w:val="96"/>
   </w:num>
   <w:num w:numId="6">
     <w:abstractNumId w:val="38"/>
@@ -13362,31 +15466,31 @@
     <w:abstractNumId w:val="20"/>
   </w:num>
   <w:num w:numId="8">
+    <w:abstractNumId w:val="53"/>
+  </w:num>
+  <w:num w:numId="9">
+    <w:abstractNumId w:val="67"/>
+  </w:num>
+  <w:num w:numId="10">
+    <w:abstractNumId w:val="70"/>
+  </w:num>
+  <w:num w:numId="11">
     <w:abstractNumId w:val="52"/>
   </w:num>
-  <w:num w:numId="9">
-    <w:abstractNumId w:val="66"/>
-  </w:num>
-  <w:num w:numId="10">
-    <w:abstractNumId w:val="69"/>
-  </w:num>
-  <w:num w:numId="11">
-    <w:abstractNumId w:val="51"/>
-  </w:num>
   <w:num w:numId="12">
-    <w:abstractNumId w:val="55"/>
+    <w:abstractNumId w:val="56"/>
   </w:num>
   <w:num w:numId="13">
     <w:abstractNumId w:val="4"/>
   </w:num>
   <w:num w:numId="14">
-    <w:abstractNumId w:val="46"/>
+    <w:abstractNumId w:val="47"/>
   </w:num>
   <w:num w:numId="15">
     <w:abstractNumId w:val="6"/>
   </w:num>
   <w:num w:numId="16">
-    <w:abstractNumId w:val="43"/>
+    <w:abstractNumId w:val="44"/>
   </w:num>
   <w:num w:numId="17">
     <w:abstractNumId w:val="5"/>
@@ -13404,19 +15508,19 @@
     <w:abstractNumId w:val="3"/>
   </w:num>
   <w:num w:numId="22">
-    <w:abstractNumId w:val="91"/>
+    <w:abstractNumId w:val="92"/>
   </w:num>
   <w:num w:numId="23">
-    <w:abstractNumId w:val="63"/>
+    <w:abstractNumId w:val="64"/>
   </w:num>
   <w:num w:numId="24">
-    <w:abstractNumId w:val="78"/>
+    <w:abstractNumId w:val="79"/>
   </w:num>
   <w:num w:numId="25">
-    <w:abstractNumId w:val="106"/>
+    <w:abstractNumId w:val="107"/>
   </w:num>
   <w:num w:numId="26">
-    <w:abstractNumId w:val="86"/>
+    <w:abstractNumId w:val="87"/>
   </w:num>
   <w:num w:numId="27">
     <w:abstractNumId w:val="32"/>
@@ -13425,55 +15529,55 @@
     <w:abstractNumId w:val="7"/>
   </w:num>
   <w:num w:numId="29">
-    <w:abstractNumId w:val="50"/>
+    <w:abstractNumId w:val="51"/>
   </w:num>
   <w:num w:numId="30">
     <w:abstractNumId w:val="17"/>
   </w:num>
   <w:num w:numId="31">
-    <w:abstractNumId w:val="80"/>
+    <w:abstractNumId w:val="81"/>
   </w:num>
   <w:num w:numId="32">
-    <w:abstractNumId w:val="76"/>
+    <w:abstractNumId w:val="77"/>
   </w:num>
   <w:num w:numId="33">
     <w:abstractNumId w:val="23"/>
   </w:num>
   <w:num w:numId="34">
-    <w:abstractNumId w:val="61"/>
+    <w:abstractNumId w:val="62"/>
   </w:num>
   <w:num w:numId="35">
     <w:abstractNumId w:val="15"/>
   </w:num>
   <w:num w:numId="36">
-    <w:abstractNumId w:val="96"/>
+    <w:abstractNumId w:val="97"/>
   </w:num>
   <w:num w:numId="37">
     <w:abstractNumId w:val="39"/>
   </w:num>
   <w:num w:numId="38">
-    <w:abstractNumId w:val="47"/>
+    <w:abstractNumId w:val="48"/>
   </w:num>
   <w:num w:numId="39">
-    <w:abstractNumId w:val="58"/>
+    <w:abstractNumId w:val="59"/>
   </w:num>
   <w:num w:numId="40">
-    <w:abstractNumId w:val="110"/>
+    <w:abstractNumId w:val="111"/>
   </w:num>
   <w:num w:numId="41">
-    <w:abstractNumId w:val="101"/>
+    <w:abstractNumId w:val="102"/>
   </w:num>
   <w:num w:numId="42">
     <w:abstractNumId w:val="18"/>
   </w:num>
   <w:num w:numId="43">
-    <w:abstractNumId w:val="100"/>
+    <w:abstractNumId w:val="101"/>
   </w:num>
   <w:num w:numId="44">
     <w:abstractNumId w:val="35"/>
   </w:num>
   <w:num w:numId="45">
-    <w:abstractNumId w:val="108"/>
+    <w:abstractNumId w:val="109"/>
   </w:num>
   <w:num w:numId="46">
     <w:abstractNumId w:val="2"/>
@@ -13482,64 +15586,64 @@
     <w:abstractNumId w:val="37"/>
   </w:num>
   <w:num w:numId="48">
-    <w:abstractNumId w:val="59"/>
+    <w:abstractNumId w:val="60"/>
   </w:num>
   <w:num w:numId="49">
-    <w:abstractNumId w:val="99"/>
+    <w:abstractNumId w:val="100"/>
   </w:num>
   <w:num w:numId="50">
-    <w:abstractNumId w:val="84"/>
+    <w:abstractNumId w:val="85"/>
   </w:num>
   <w:num w:numId="51">
     <w:abstractNumId w:val="8"/>
   </w:num>
   <w:num w:numId="52">
-    <w:abstractNumId w:val="98"/>
+    <w:abstractNumId w:val="99"/>
   </w:num>
   <w:num w:numId="53">
-    <w:abstractNumId w:val="68"/>
+    <w:abstractNumId w:val="69"/>
   </w:num>
   <w:num w:numId="54">
     <w:abstractNumId w:val="1"/>
   </w:num>
   <w:num w:numId="55">
-    <w:abstractNumId w:val="40"/>
+    <w:abstractNumId w:val="41"/>
   </w:num>
   <w:num w:numId="56">
-    <w:abstractNumId w:val="60"/>
+    <w:abstractNumId w:val="61"/>
   </w:num>
   <w:num w:numId="57">
-    <w:abstractNumId w:val="107"/>
+    <w:abstractNumId w:val="108"/>
   </w:num>
   <w:num w:numId="58">
     <w:abstractNumId w:val="21"/>
   </w:num>
   <w:num w:numId="59">
-    <w:abstractNumId w:val="44"/>
+    <w:abstractNumId w:val="45"/>
   </w:num>
   <w:num w:numId="60">
-    <w:abstractNumId w:val="85"/>
+    <w:abstractNumId w:val="86"/>
   </w:num>
   <w:num w:numId="61">
-    <w:abstractNumId w:val="72"/>
+    <w:abstractNumId w:val="73"/>
   </w:num>
   <w:num w:numId="62">
-    <w:abstractNumId w:val="73"/>
+    <w:abstractNumId w:val="74"/>
   </w:num>
   <w:num w:numId="63">
     <w:abstractNumId w:val="12"/>
   </w:num>
   <w:num w:numId="64">
-    <w:abstractNumId w:val="104"/>
+    <w:abstractNumId w:val="105"/>
   </w:num>
   <w:num w:numId="65">
-    <w:abstractNumId w:val="70"/>
+    <w:abstractNumId w:val="71"/>
   </w:num>
   <w:num w:numId="66">
-    <w:abstractNumId w:val="54"/>
+    <w:abstractNumId w:val="55"/>
   </w:num>
   <w:num w:numId="67">
-    <w:abstractNumId w:val="77"/>
+    <w:abstractNumId w:val="78"/>
   </w:num>
   <w:num w:numId="68">
     <w:abstractNumId w:val="22"/>
@@ -13551,10 +15655,10 @@
     <w:abstractNumId w:val="14"/>
   </w:num>
   <w:num w:numId="71">
-    <w:abstractNumId w:val="102"/>
+    <w:abstractNumId w:val="103"/>
   </w:num>
   <w:num w:numId="72">
-    <w:abstractNumId w:val="41"/>
+    <w:abstractNumId w:val="42"/>
   </w:num>
   <w:num w:numId="73">
     <w:abstractNumId w:val="29"/>
@@ -13563,7 +15667,7 @@
     <w:abstractNumId w:val="34"/>
   </w:num>
   <w:num w:numId="75">
-    <w:abstractNumId w:val="92"/>
+    <w:abstractNumId w:val="93"/>
   </w:num>
   <w:num w:numId="76">
     <w:abstractNumId w:val="0"/>
@@ -13572,43 +15676,43 @@
     <w:abstractNumId w:val="28"/>
   </w:num>
   <w:num w:numId="78">
-    <w:abstractNumId w:val="87"/>
+    <w:abstractNumId w:val="88"/>
   </w:num>
   <w:num w:numId="79">
-    <w:abstractNumId w:val="93"/>
+    <w:abstractNumId w:val="94"/>
   </w:num>
   <w:num w:numId="80">
-    <w:abstractNumId w:val="105"/>
+    <w:abstractNumId w:val="106"/>
   </w:num>
   <w:num w:numId="81">
-    <w:abstractNumId w:val="56"/>
+    <w:abstractNumId w:val="57"/>
   </w:num>
   <w:num w:numId="82">
-    <w:abstractNumId w:val="62"/>
+    <w:abstractNumId w:val="63"/>
   </w:num>
   <w:num w:numId="83">
-    <w:abstractNumId w:val="103"/>
+    <w:abstractNumId w:val="104"/>
   </w:num>
   <w:num w:numId="84">
-    <w:abstractNumId w:val="82"/>
+    <w:abstractNumId w:val="83"/>
   </w:num>
   <w:num w:numId="85">
     <w:abstractNumId w:val="30"/>
   </w:num>
   <w:num w:numId="86">
-    <w:abstractNumId w:val="64"/>
+    <w:abstractNumId w:val="65"/>
   </w:num>
   <w:num w:numId="87">
-    <w:abstractNumId w:val="89"/>
+    <w:abstractNumId w:val="90"/>
   </w:num>
   <w:num w:numId="88">
     <w:abstractNumId w:val="11"/>
   </w:num>
   <w:num w:numId="89">
-    <w:abstractNumId w:val="71"/>
+    <w:abstractNumId w:val="72"/>
   </w:num>
   <w:num w:numId="90">
-    <w:abstractNumId w:val="83"/>
+    <w:abstractNumId w:val="84"/>
   </w:num>
   <w:num w:numId="91">
     <w:abstractNumId w:val="26"/>
@@ -13617,25 +15721,25 @@
     <w:abstractNumId w:val="31"/>
   </w:num>
   <w:num w:numId="93">
-    <w:abstractNumId w:val="111"/>
+    <w:abstractNumId w:val="112"/>
   </w:num>
   <w:num w:numId="94">
-    <w:abstractNumId w:val="45"/>
+    <w:abstractNumId w:val="46"/>
   </w:num>
   <w:num w:numId="95">
-    <w:abstractNumId w:val="109"/>
+    <w:abstractNumId w:val="110"/>
   </w:num>
   <w:num w:numId="96">
-    <w:abstractNumId w:val="79"/>
+    <w:abstractNumId w:val="80"/>
   </w:num>
   <w:num w:numId="97">
     <w:abstractNumId w:val="9"/>
   </w:num>
   <w:num w:numId="98">
-    <w:abstractNumId w:val="67"/>
+    <w:abstractNumId w:val="68"/>
   </w:num>
   <w:num w:numId="99">
-    <w:abstractNumId w:val="49"/>
+    <w:abstractNumId w:val="50"/>
     <w:lvlOverride w:ilvl="0"/>
     <w:lvlOverride w:ilvl="1"/>
     <w:lvlOverride w:ilvl="2"/>
@@ -13662,43 +15766,46 @@
     <w:abstractNumId w:val="13"/>
   </w:num>
   <w:num w:numId="101">
-    <w:abstractNumId w:val="90"/>
+    <w:abstractNumId w:val="91"/>
   </w:num>
   <w:num w:numId="102">
-    <w:abstractNumId w:val="57"/>
+    <w:abstractNumId w:val="58"/>
   </w:num>
   <w:num w:numId="103">
     <w:abstractNumId w:val="19"/>
   </w:num>
   <w:num w:numId="104">
-    <w:abstractNumId w:val="48"/>
+    <w:abstractNumId w:val="49"/>
   </w:num>
   <w:num w:numId="105">
     <w:abstractNumId w:val="36"/>
   </w:num>
   <w:num w:numId="106">
-    <w:abstractNumId w:val="97"/>
+    <w:abstractNumId w:val="98"/>
   </w:num>
   <w:num w:numId="107">
     <w:abstractNumId w:val="27"/>
   </w:num>
   <w:num w:numId="108">
-    <w:abstractNumId w:val="94"/>
+    <w:abstractNumId w:val="95"/>
   </w:num>
   <w:num w:numId="109">
-    <w:abstractNumId w:val="53"/>
+    <w:abstractNumId w:val="54"/>
   </w:num>
   <w:num w:numId="110">
-    <w:abstractNumId w:val="88"/>
+    <w:abstractNumId w:val="89"/>
   </w:num>
   <w:num w:numId="111">
     <w:abstractNumId w:val="25"/>
   </w:num>
   <w:num w:numId="112">
-    <w:abstractNumId w:val="42"/>
+    <w:abstractNumId w:val="43"/>
   </w:num>
   <w:num w:numId="113">
-    <w:abstractNumId w:val="65"/>
+    <w:abstractNumId w:val="66"/>
+  </w:num>
+  <w:num w:numId="114">
+    <w:abstractNumId w:val="40"/>
   </w:num>
   <w:numIdMacAtCleanup w:val="106"/>
 </w:numbering>
@@ -15744,7 +17851,7 @@
     <w:charset w:val="00"/>
     <w:family w:val="roman"/>
     <w:pitch w:val="variable"/>
-    <w:sig w:usb0="E0002AFF" w:usb1="C0007841" w:usb2="00000009" w:usb3="00000000" w:csb0="000001FF" w:csb1="00000000"/>
+    <w:sig w:usb0="E0002EFF" w:usb1="C0007843" w:usb2="00000009" w:usb3="00000000" w:csb0="000001FF" w:csb1="00000000"/>
   </w:font>
   <w:font w:name="Candara">
     <w:panose1 w:val="020E0502030303020204"/>
@@ -15779,7 +17886,7 @@
     <w:charset w:val="00"/>
     <w:family w:val="swiss"/>
     <w:pitch w:val="variable"/>
-    <w:sig w:usb0="E10002FF" w:usb1="4000ACFF" w:usb2="00000009" w:usb3="00000000" w:csb0="0000019F" w:csb1="00000000"/>
+    <w:sig w:usb0="E00002FF" w:usb1="4000ACFF" w:usb2="00000001" w:usb3="00000000" w:csb0="0000019F" w:csb1="00000000"/>
   </w:font>
   <w:font w:name="Bodoni MT Black">
     <w:altName w:val="Gentium Book Basic"/>
@@ -15804,7 +17911,7 @@
     <w:sig w:usb0="E00002FF" w:usb1="400004FF" w:usb2="00000000" w:usb3="00000000" w:csb0="0000019F" w:csb1="00000000"/>
   </w:font>
   <w:font w:name="Tahoma">
-    <w:panose1 w:val="00000000000000000000"/>
+    <w:panose1 w:val="020B0604030504040204"/>
     <w:charset w:val="00"/>
     <w:family w:val="swiss"/>
     <w:notTrueType/>
@@ -15874,6 +17981,7 @@
     <w:rsid w:val="00F01C05"/>
     <w:rsid w:val="00F21F0D"/>
     <w:rsid w:val="00F23AA7"/>
+    <w:rsid w:val="00F42007"/>
     <w:rsid w:val="00F6274D"/>
     <w:rsid w:val="00F722E1"/>
     <w:rsid w:val="00FC5348"/>
@@ -16633,7 +18741,7 @@
 </file>
 
 <file path=customXml/itemProps2.xml><?xml version="1.0" encoding="utf-8"?>
-<ds:datastoreItem xmlns:ds="http://schemas.openxmlformats.org/officeDocument/2006/customXml" ds:itemID="{BF7CEB09-1577-437A-9BD1-F128E432745D}">
+<ds:datastoreItem xmlns:ds="http://schemas.openxmlformats.org/officeDocument/2006/customXml" ds:itemID="{2D3CF67C-4065-4452-8258-9EBBCD06AA6E}">
   <ds:schemaRefs>
     <ds:schemaRef ds:uri="http://schemas.openxmlformats.org/officeDocument/2006/bibliography"/>
   </ds:schemaRefs>

</xml_diff>